<commit_message>
Cambios documento entrega final
</commit_message>
<xml_diff>
--- a/RespuestasLaboratorio.docx
+++ b/RespuestasLaboratorio.docx
@@ -1,6 +1,6 @@
 
 <file path=word/document.xml><?xml version="1.0" encoding="utf-8"?>
-<w:document xmlns:wpc="http://schemas.microsoft.com/office/word/2010/wordprocessingCanvas" xmlns:cx="http://schemas.microsoft.com/office/drawing/2014/chartex" xmlns:cx1="http://schemas.microsoft.com/office/drawing/2015/9/8/chartex" xmlns:cx2="http://schemas.microsoft.com/office/drawing/2015/10/21/chartex" xmlns:cx3="http://schemas.microsoft.com/office/drawing/2016/5/9/chartex" xmlns:cx4="http://schemas.microsoft.com/office/drawing/2016/5/10/chartex" xmlns:cx5="http://schemas.microsoft.com/office/drawing/2016/5/11/chartex" xmlns:cx6="http://schemas.microsoft.com/office/drawing/2016/5/12/chartex" xmlns:cx7="http://schemas.microsoft.com/office/drawing/2016/5/13/chartex" xmlns:cx8="http://schemas.microsoft.com/office/drawing/2016/5/14/chartex" xmlns:mc="http://schemas.openxmlformats.org/markup-compatibility/2006" xmlns:aink="http://schemas.microsoft.com/office/drawing/2016/ink" xmlns:am3d="http://schemas.microsoft.com/office/drawing/2017/model3d" xmlns:o="urn:schemas-microsoft-com:office:office" xmlns:r="http://schemas.openxmlformats.org/officeDocument/2006/relationships" xmlns:m="http://schemas.openxmlformats.org/officeDocument/2006/math" xmlns:v="urn:schemas-microsoft-com:vml" xmlns:wp14="http://schemas.microsoft.com/office/word/2010/wordprocessingDrawing" xmlns:wp="http://schemas.openxmlformats.org/drawingml/2006/wordprocessingDrawing" xmlns:w10="urn:schemas-microsoft-com:office:word" xmlns:w="http://schemas.openxmlformats.org/wordprocessingml/2006/main" xmlns:w14="http://schemas.microsoft.com/office/word/2010/wordml" xmlns:w15="http://schemas.microsoft.com/office/word/2012/wordml" xmlns:w16cid="http://schemas.microsoft.com/office/word/2016/wordml/cid" xmlns:w16se="http://schemas.microsoft.com/office/word/2015/wordml/symex" xmlns:wpg="http://schemas.microsoft.com/office/word/2010/wordprocessingGroup" xmlns:wpi="http://schemas.microsoft.com/office/word/2010/wordprocessingInk" xmlns:wne="http://schemas.microsoft.com/office/word/2006/wordml" xmlns:wps="http://schemas.microsoft.com/office/word/2010/wordprocessingShape" mc:Ignorable="w14 w15 w16se w16cid wp14">
+<w:document xmlns:wpc="http://schemas.microsoft.com/office/word/2010/wordprocessingCanvas" xmlns:cx="http://schemas.microsoft.com/office/drawing/2014/chartex" xmlns:cx1="http://schemas.microsoft.com/office/drawing/2015/9/8/chartex" xmlns:cx2="http://schemas.microsoft.com/office/drawing/2015/10/21/chartex" xmlns:cx3="http://schemas.microsoft.com/office/drawing/2016/5/9/chartex" xmlns:cx4="http://schemas.microsoft.com/office/drawing/2016/5/10/chartex" xmlns:cx5="http://schemas.microsoft.com/office/drawing/2016/5/11/chartex" xmlns:cx6="http://schemas.microsoft.com/office/drawing/2016/5/12/chartex" xmlns:cx7="http://schemas.microsoft.com/office/drawing/2016/5/13/chartex" xmlns:cx8="http://schemas.microsoft.com/office/drawing/2016/5/14/chartex" xmlns:mc="http://schemas.openxmlformats.org/markup-compatibility/2006" xmlns:aink="http://schemas.microsoft.com/office/drawing/2016/ink" xmlns:am3d="http://schemas.microsoft.com/office/drawing/2017/model3d" xmlns:o="urn:schemas-microsoft-com:office:office" xmlns:oel="http://schemas.microsoft.com/office/2019/extlst" xmlns:r="http://schemas.openxmlformats.org/officeDocument/2006/relationships" xmlns:m="http://schemas.openxmlformats.org/officeDocument/2006/math" xmlns:v="urn:schemas-microsoft-com:vml" xmlns:wp14="http://schemas.microsoft.com/office/word/2010/wordprocessingDrawing" xmlns:wp="http://schemas.openxmlformats.org/drawingml/2006/wordprocessingDrawing" xmlns:w10="urn:schemas-microsoft-com:office:word" xmlns:w="http://schemas.openxmlformats.org/wordprocessingml/2006/main" xmlns:w14="http://schemas.microsoft.com/office/word/2010/wordml" xmlns:w15="http://schemas.microsoft.com/office/word/2012/wordml" xmlns:w16cex="http://schemas.microsoft.com/office/word/2018/wordml/cex" xmlns:w16cid="http://schemas.microsoft.com/office/word/2016/wordml/cid" xmlns:w16="http://schemas.microsoft.com/office/word/2018/wordml" xmlns:w16du="http://schemas.microsoft.com/office/word/2023/wordml/word16du" xmlns:w16sdtdh="http://schemas.microsoft.com/office/word/2020/wordml/sdtdatahash" xmlns:w16se="http://schemas.microsoft.com/office/word/2015/wordml/symex" xmlns:wpg="http://schemas.microsoft.com/office/word/2010/wordprocessingGroup" xmlns:wpi="http://schemas.microsoft.com/office/word/2010/wordprocessingInk" xmlns:wne="http://schemas.microsoft.com/office/word/2006/wordml" xmlns:wps="http://schemas.microsoft.com/office/word/2010/wordprocessingShape" mc:Ignorable="w14 w15 w16se w16cid w16 w16cex w16sdtdh w16du wp14">
   <w:body>
     <w:p>
       <w:pPr>
@@ -37,18 +37,17 @@
           <w:sz w:val="32"/>
           <w:szCs w:val="24"/>
         </w:rPr>
-        <w:t xml:space="preserve">Samuel Diaz </w:t>
-      </w:r>
-    </w:p>
-    <w:p>
-      <w:pPr>
+        <w:t xml:space="preserve">Samuel </w:t>
+      </w:r>
+      <w:r>
         <w:rPr>
           <w:rFonts w:ascii="Calibri" w:hAnsi="Calibri" w:cs="Calibri"/>
           <w:b/>
           <w:sz w:val="32"/>
           <w:szCs w:val="24"/>
         </w:rPr>
-      </w:pPr>
+        <w:t xml:space="preserve">Felipe </w:t>
+      </w:r>
       <w:r>
         <w:rPr>
           <w:rFonts w:ascii="Calibri" w:hAnsi="Calibri" w:cs="Calibri"/>
@@ -56,10 +55,63 @@
           <w:sz w:val="32"/>
           <w:szCs w:val="24"/>
         </w:rPr>
+        <w:t>D</w:t>
+      </w:r>
+      <w:r>
+        <w:rPr>
+          <w:rFonts w:ascii="Calibri" w:hAnsi="Calibri" w:cs="Calibri"/>
+          <w:b/>
+          <w:sz w:val="32"/>
+          <w:szCs w:val="24"/>
+        </w:rPr>
+        <w:t>í</w:t>
+      </w:r>
+      <w:r>
+        <w:rPr>
+          <w:rFonts w:ascii="Calibri" w:hAnsi="Calibri" w:cs="Calibri"/>
+          <w:b/>
+          <w:sz w:val="32"/>
+          <w:szCs w:val="24"/>
+        </w:rPr>
+        <w:t>az</w:t>
+      </w:r>
+      <w:r>
+        <w:rPr>
+          <w:rFonts w:ascii="Calibri" w:hAnsi="Calibri" w:cs="Calibri"/>
+          <w:b/>
+          <w:sz w:val="32"/>
+          <w:szCs w:val="24"/>
+        </w:rPr>
+        <w:t xml:space="preserve"> M</w:t>
+      </w:r>
+      <w:r>
+        <w:rPr>
+          <w:rFonts w:ascii="Calibri" w:hAnsi="Calibri" w:cs="Calibri"/>
+          <w:b/>
+          <w:sz w:val="32"/>
+          <w:szCs w:val="24"/>
+        </w:rPr>
+        <w:t xml:space="preserve"> </w:t>
+      </w:r>
+    </w:p>
+    <w:p>
+      <w:pPr>
+        <w:rPr>
+          <w:rFonts w:ascii="Calibri" w:hAnsi="Calibri" w:cs="Calibri"/>
+          <w:b/>
+          <w:sz w:val="32"/>
+          <w:szCs w:val="24"/>
+        </w:rPr>
+      </w:pPr>
+      <w:r>
+        <w:rPr>
+          <w:rFonts w:ascii="Calibri" w:hAnsi="Calibri" w:cs="Calibri"/>
+          <w:b/>
+          <w:sz w:val="32"/>
+          <w:szCs w:val="24"/>
+        </w:rPr>
         <w:t xml:space="preserve">Santiago Silva </w:t>
       </w:r>
-      <w:bookmarkStart w:id="0" w:name="_GoBack"/>
-      <w:bookmarkEnd w:id="0"/>
     </w:p>
     <w:p>
       <w:pPr>
@@ -122,12 +174,16 @@
     </w:p>
     <w:p>
       <w:pPr>
-        <w:pStyle w:val="NormalWeb"/>
-        <w:ind w:left="720"/>
-        <w:rPr>
-          <w:rFonts w:ascii="Calibri" w:hAnsi="Calibri" w:cs="Calibri"/>
+        <w:pStyle w:val="Prrafodelista"/>
+        <w:spacing w:before="100" w:beforeAutospacing="1" w:after="100" w:afterAutospacing="1" w:line="240" w:lineRule="auto"/>
+        <w:outlineLvl w:val="2"/>
+        <w:rPr>
+          <w:rFonts w:ascii="Calibri" w:eastAsia="Times New Roman" w:hAnsi="Calibri" w:cs="Calibri"/>
+          <w:b/>
+          <w:bCs/>
           <w:sz w:val="28"/>
           <w:szCs w:val="28"/>
+          <w:lang w:eastAsia="es-CO"/>
         </w:rPr>
       </w:pPr>
     </w:p>
@@ -247,9 +303,9 @@
           <w:szCs w:val="28"/>
           <w:lang w:eastAsia="es-CO"/>
         </w:rPr>
-        <w:t xml:space="preserve">”, </w:t>
-      </w:r>
-      <w:proofErr w:type="gramStart"/>
+        <w:t>”, y ”</w:t>
+      </w:r>
+      <w:proofErr w:type="spellStart"/>
       <w:r>
         <w:rPr>
           <w:rFonts w:ascii="Calibri" w:eastAsia="Times New Roman" w:hAnsi="Calibri" w:cs="Calibri"/>
@@ -257,9 +313,9 @@
           <w:szCs w:val="28"/>
           <w:lang w:eastAsia="es-CO"/>
         </w:rPr>
-        <w:t>y ”</w:t>
-      </w:r>
-      <w:proofErr w:type="spellStart"/>
+        <w:t>deploy</w:t>
+      </w:r>
+      <w:proofErr w:type="spellEnd"/>
       <w:r>
         <w:rPr>
           <w:rFonts w:ascii="Calibri" w:eastAsia="Times New Roman" w:hAnsi="Calibri" w:cs="Calibri"/>
@@ -267,32 +323,8 @@
           <w:szCs w:val="28"/>
           <w:lang w:eastAsia="es-CO"/>
         </w:rPr>
-        <w:t>deploy</w:t>
-      </w:r>
-      <w:proofErr w:type="spellEnd"/>
-      <w:proofErr w:type="gramEnd"/>
-      <w:r>
-        <w:rPr>
-          <w:rFonts w:ascii="Calibri" w:eastAsia="Times New Roman" w:hAnsi="Calibri" w:cs="Calibri"/>
-          <w:sz w:val="28"/>
-          <w:szCs w:val="28"/>
-          <w:lang w:eastAsia="es-CO"/>
-        </w:rPr>
         <w:t>”. Cada una de estas fases ejecuta una tarea específica en el proceso de construcción del proyecto.</w:t>
       </w:r>
-    </w:p>
-    <w:p>
-      <w:pPr>
-        <w:pStyle w:val="Prrafodelista"/>
-        <w:rPr>
-          <w:rFonts w:ascii="Calibri" w:eastAsia="Times New Roman" w:hAnsi="Calibri" w:cs="Calibri"/>
-          <w:b/>
-          <w:bCs/>
-          <w:sz w:val="28"/>
-          <w:szCs w:val="28"/>
-          <w:lang w:eastAsia="es-CO"/>
-        </w:rPr>
-      </w:pPr>
     </w:p>
     <w:p>
       <w:pPr>
@@ -573,17 +605,7 @@
           <w:szCs w:val="24"/>
           <w:lang w:eastAsia="es-CO"/>
         </w:rPr>
-        <w:t xml:space="preserve">El repositorio central de Maven es un lugar donde están almacenadas un montón de bibliotecas y dependencias que los proyectos Java pueden usar. </w:t>
-      </w:r>
-      <w:r>
-        <w:rPr>
-          <w:rFonts w:ascii="Calibri" w:eastAsia="Times New Roman" w:hAnsi="Calibri" w:cs="Calibri"/>
-          <w:sz w:val="28"/>
-          <w:szCs w:val="24"/>
-          <w:lang w:eastAsia="es-CO"/>
-        </w:rPr>
-        <w:lastRenderedPageBreak/>
-        <w:t>Cuando necesitas una dependencia, Maven la descarga automáticamente desde este repositorio.</w:t>
+        <w:t>El repositorio central de Maven es un lugar donde están almacenadas un montón de bibliotecas y dependencias que los proyectos Java pueden usar. Cuando necesitas una dependencia, Maven la descarga automáticamente desde este repositorio.</w:t>
       </w:r>
     </w:p>
     <w:p>
@@ -599,11 +621,7 @@
           <w:lang w:eastAsia="es-CO"/>
         </w:rPr>
       </w:pPr>
-    </w:p>
-    <w:p>
-      <w:pPr>
-        <w:spacing w:before="100" w:beforeAutospacing="1" w:after="100" w:afterAutospacing="1" w:line="240" w:lineRule="auto"/>
-        <w:outlineLvl w:val="2"/>
+      <w:r>
         <w:rPr>
           <w:rFonts w:ascii="Calibri" w:eastAsia="Times New Roman" w:hAnsi="Calibri" w:cs="Calibri"/>
           <w:b/>
@@ -612,16 +630,7 @@
           <w:szCs w:val="24"/>
           <w:lang w:eastAsia="es-CO"/>
         </w:rPr>
-      </w:pPr>
-      <w:r>
-        <w:rPr>
-          <w:rFonts w:ascii="Calibri" w:eastAsia="Times New Roman" w:hAnsi="Calibri" w:cs="Calibri"/>
-          <w:b/>
-          <w:bCs/>
-          <w:sz w:val="32"/>
-          <w:szCs w:val="24"/>
-          <w:lang w:eastAsia="es-CO"/>
-        </w:rPr>
+        <w:lastRenderedPageBreak/>
         <w:t xml:space="preserve">Compilar y Ejecutar: </w:t>
       </w:r>
     </w:p>
@@ -773,7 +782,6 @@
         <w:t>, listo para ser distribuido. Otros parámetros que se pueden usar incluyen “</w:t>
       </w:r>
       <w:proofErr w:type="spellStart"/>
-      <w:proofErr w:type="gramStart"/>
       <w:r>
         <w:rPr>
           <w:rFonts w:ascii="Calibri" w:eastAsia="Times New Roman" w:hAnsi="Calibri" w:cs="Calibri"/>
@@ -791,17 +799,7 @@
           <w:szCs w:val="24"/>
           <w:lang w:eastAsia="es-CO"/>
         </w:rPr>
-        <w:t>“</w:t>
-      </w:r>
-      <w:proofErr w:type="gramEnd"/>
-      <w:r>
-        <w:rPr>
-          <w:rFonts w:ascii="Calibri" w:eastAsia="Times New Roman" w:hAnsi="Calibri" w:cs="Calibri"/>
-          <w:sz w:val="28"/>
-          <w:szCs w:val="24"/>
-          <w:lang w:eastAsia="es-CO"/>
-        </w:rPr>
-        <w:t>, “</w:t>
+        <w:t>“, “</w:t>
       </w:r>
       <w:proofErr w:type="spellStart"/>
       <w:r>
@@ -919,7 +917,6 @@
         <w:t>Para enviar parámetros al plugin “</w:t>
       </w:r>
       <w:proofErr w:type="spellStart"/>
-      <w:proofErr w:type="gramStart"/>
       <w:r>
         <w:rPr>
           <w:rFonts w:ascii="Calibri" w:eastAsia="Times New Roman" w:hAnsi="Calibri" w:cs="Calibri"/>
@@ -937,17 +934,7 @@
           <w:szCs w:val="24"/>
           <w:lang w:eastAsia="es-CO"/>
         </w:rPr>
-        <w:t>“</w:t>
-      </w:r>
-      <w:proofErr w:type="gramEnd"/>
-      <w:r>
-        <w:rPr>
-          <w:rFonts w:ascii="Calibri" w:eastAsia="Times New Roman" w:hAnsi="Calibri" w:cs="Calibri"/>
-          <w:sz w:val="28"/>
-          <w:szCs w:val="24"/>
-          <w:lang w:eastAsia="es-CO"/>
-        </w:rPr>
-        <w:t>, se usa el comando “</w:t>
+        <w:t>“, se usa el comando “</w:t>
       </w:r>
       <w:proofErr w:type="spellStart"/>
       <w:r>
@@ -1055,30 +1042,20 @@
         <w:pStyle w:val="Prrafodelista"/>
         <w:spacing w:before="100" w:beforeAutospacing="1" w:after="100" w:afterAutospacing="1" w:line="240" w:lineRule="auto"/>
         <w:rPr>
-          <w:rFonts w:ascii="Calibri" w:eastAsia="Times New Roman" w:hAnsi="Calibri" w:cs="Calibri"/>
-          <w:sz w:val="36"/>
-          <w:szCs w:val="24"/>
-          <w:lang w:eastAsia="es-CO"/>
-        </w:rPr>
-      </w:pPr>
-      <w:r>
-        <w:rPr>
-          <w:rFonts w:ascii="Calibri" w:hAnsi="Calibri" w:cs="Calibri"/>
-          <w:color w:val="1F2328"/>
-          <w:sz w:val="28"/>
-          <w:shd w:val="clear" w:color="auto" w:fill="FFFFFF"/>
-        </w:rPr>
-        <w:t xml:space="preserve">Cuando se realizo este punto, cuando digitamos nombre y apellido no se procesaba correctamente el parámetro. Se añadió un </w:t>
-      </w:r>
-      <w:proofErr w:type="gramStart"/>
-      <w:r>
-        <w:rPr>
-          <w:rFonts w:ascii="Calibri" w:hAnsi="Calibri" w:cs="Calibri"/>
-          <w:color w:val="1F2328"/>
-          <w:sz w:val="28"/>
-          <w:shd w:val="clear" w:color="auto" w:fill="FFFFFF"/>
-        </w:rPr>
-        <w:t>“.</w:t>
+          <w:rFonts w:ascii="Calibri" w:hAnsi="Calibri" w:cs="Calibri"/>
+          <w:color w:val="1F2328"/>
+          <w:sz w:val="28"/>
+          <w:shd w:val="clear" w:color="auto" w:fill="FFFFFF"/>
+        </w:rPr>
+      </w:pPr>
+      <w:r>
+        <w:rPr>
+          <w:rFonts w:ascii="Calibri" w:hAnsi="Calibri" w:cs="Calibri"/>
+          <w:color w:val="1F2328"/>
+          <w:sz w:val="28"/>
+          <w:shd w:val="clear" w:color="auto" w:fill="FFFFFF"/>
+        </w:rPr>
+        <w:t>Cuando se realizo este punto, cuando digitamos nombre y apellido no se procesaba correctamente el parámetro. Se añadió un “.</w:t>
       </w:r>
       <w:proofErr w:type="spellStart"/>
       <w:r>
@@ -1091,7 +1068,6 @@
         <w:t>split</w:t>
       </w:r>
       <w:proofErr w:type="spellEnd"/>
-      <w:proofErr w:type="gramEnd"/>
       <w:r>
         <w:rPr>
           <w:rFonts w:ascii="Calibri" w:hAnsi="Calibri" w:cs="Calibri"/>
@@ -1101,6 +1077,1006 @@
         </w:rPr>
         <w:t>(“,”) en la variable “nombres” para que procesara de la forma compuesta el nombre y apellido.</w:t>
       </w:r>
+    </w:p>
+    <w:p>
+      <w:pPr>
+        <w:pStyle w:val="Prrafodelista"/>
+        <w:spacing w:before="100" w:beforeAutospacing="1" w:after="100" w:afterAutospacing="1" w:line="240" w:lineRule="auto"/>
+        <w:rPr>
+          <w:rFonts w:ascii="Calibri" w:hAnsi="Calibri" w:cs="Calibri"/>
+          <w:color w:val="1F2328"/>
+          <w:sz w:val="28"/>
+          <w:shd w:val="clear" w:color="auto" w:fill="FFFFFF"/>
+        </w:rPr>
+      </w:pPr>
+    </w:p>
+    <w:p>
+      <w:pPr>
+        <w:pStyle w:val="Prrafodelista"/>
+        <w:numPr>
+          <w:ilvl w:val="0"/>
+          <w:numId w:val="3"/>
+        </w:numPr>
+        <w:spacing w:before="100" w:beforeAutospacing="1" w:after="100" w:afterAutospacing="1" w:line="240" w:lineRule="auto"/>
+        <w:rPr>
+          <w:rFonts w:ascii="Calibri" w:hAnsi="Calibri" w:cs="Calibri"/>
+          <w:color w:val="1F2328"/>
+          <w:sz w:val="28"/>
+          <w:shd w:val="clear" w:color="auto" w:fill="FFFFFF"/>
+        </w:rPr>
+      </w:pPr>
+      <w:r>
+        <w:rPr>
+          <w:rFonts w:ascii="Calibri" w:hAnsi="Calibri" w:cs="Calibri"/>
+          <w:color w:val="1F2328"/>
+          <w:sz w:val="28"/>
+          <w:shd w:val="clear" w:color="auto" w:fill="FFFFFF"/>
+        </w:rPr>
+        <w:t xml:space="preserve">Ejecute múltiples veces la clase </w:t>
+      </w:r>
+      <w:proofErr w:type="spellStart"/>
+      <w:r>
+        <w:rPr>
+          <w:rFonts w:ascii="Calibri" w:hAnsi="Calibri" w:cs="Calibri"/>
+          <w:color w:val="1F2328"/>
+          <w:sz w:val="28"/>
+          <w:shd w:val="clear" w:color="auto" w:fill="FFFFFF"/>
+        </w:rPr>
+        <w:t>ShapeMain</w:t>
+      </w:r>
+      <w:proofErr w:type="spellEnd"/>
+      <w:r>
+        <w:rPr>
+          <w:rFonts w:ascii="Calibri" w:hAnsi="Calibri" w:cs="Calibri"/>
+          <w:color w:val="1F2328"/>
+          <w:sz w:val="28"/>
+          <w:shd w:val="clear" w:color="auto" w:fill="FFFFFF"/>
+        </w:rPr>
+        <w:t xml:space="preserve">, usando el plugin </w:t>
+      </w:r>
+      <w:proofErr w:type="spellStart"/>
+      <w:r>
+        <w:rPr>
+          <w:rFonts w:ascii="Calibri" w:hAnsi="Calibri" w:cs="Calibri"/>
+          <w:color w:val="1F2328"/>
+          <w:sz w:val="28"/>
+          <w:shd w:val="clear" w:color="auto" w:fill="FFFFFF"/>
+        </w:rPr>
+        <w:t>exec</w:t>
+      </w:r>
+      <w:proofErr w:type="spellEnd"/>
+      <w:r>
+        <w:rPr>
+          <w:rFonts w:ascii="Calibri" w:hAnsi="Calibri" w:cs="Calibri"/>
+          <w:color w:val="1F2328"/>
+          <w:sz w:val="28"/>
+          <w:shd w:val="clear" w:color="auto" w:fill="FFFFFF"/>
+        </w:rPr>
+        <w:t xml:space="preserve"> de </w:t>
+      </w:r>
+      <w:proofErr w:type="spellStart"/>
+      <w:r>
+        <w:rPr>
+          <w:rFonts w:ascii="Calibri" w:hAnsi="Calibri" w:cs="Calibri"/>
+          <w:color w:val="1F2328"/>
+          <w:sz w:val="28"/>
+          <w:shd w:val="clear" w:color="auto" w:fill="FFFFFF"/>
+        </w:rPr>
+        <w:t>maven</w:t>
+      </w:r>
+      <w:proofErr w:type="spellEnd"/>
+      <w:r>
+        <w:rPr>
+          <w:rFonts w:ascii="Calibri" w:hAnsi="Calibri" w:cs="Calibri"/>
+          <w:color w:val="1F2328"/>
+          <w:sz w:val="28"/>
+          <w:shd w:val="clear" w:color="auto" w:fill="FFFFFF"/>
+        </w:rPr>
+        <w:t xml:space="preserve"> con los siguientes parámetros y verifique la salida en consola para cada una:</w:t>
+      </w:r>
+    </w:p>
+    <w:p>
+      <w:pPr>
+        <w:pStyle w:val="Prrafodelista"/>
+        <w:spacing w:before="100" w:beforeAutospacing="1" w:after="100" w:afterAutospacing="1" w:line="240" w:lineRule="auto"/>
+        <w:rPr>
+          <w:rFonts w:ascii="Calibri" w:hAnsi="Calibri" w:cs="Calibri"/>
+          <w:color w:val="1F2328"/>
+          <w:sz w:val="28"/>
+          <w:shd w:val="clear" w:color="auto" w:fill="FFFFFF"/>
+        </w:rPr>
+      </w:pPr>
+    </w:p>
+    <w:p>
+      <w:pPr>
+        <w:pStyle w:val="Prrafodelista"/>
+        <w:numPr>
+          <w:ilvl w:val="0"/>
+          <w:numId w:val="4"/>
+        </w:numPr>
+        <w:rPr>
+          <w:rFonts w:ascii="Calibri" w:hAnsi="Calibri" w:cs="Calibri"/>
+          <w:color w:val="1F2328"/>
+          <w:sz w:val="28"/>
+          <w:shd w:val="clear" w:color="auto" w:fill="FFFFFF"/>
+        </w:rPr>
+      </w:pPr>
+      <w:r>
+        <w:rPr>
+          <w:rFonts w:ascii="Calibri" w:hAnsi="Calibri" w:cs="Calibri"/>
+          <w:color w:val="1F2328"/>
+          <w:sz w:val="28"/>
+          <w:shd w:val="clear" w:color="auto" w:fill="FFFFFF"/>
+        </w:rPr>
+        <w:t>Sin parámetros</w:t>
+      </w:r>
+    </w:p>
+    <w:p>
+      <w:pPr>
+        <w:pStyle w:val="Prrafodelista"/>
+        <w:numPr>
+          <w:ilvl w:val="0"/>
+          <w:numId w:val="4"/>
+        </w:numPr>
+        <w:spacing w:before="100" w:beforeAutospacing="1"/>
+        <w:rPr>
+          <w:rFonts w:ascii="Calibri" w:hAnsi="Calibri" w:cs="Calibri"/>
+          <w:color w:val="1F2328"/>
+          <w:sz w:val="28"/>
+          <w:shd w:val="clear" w:color="auto" w:fill="FFFFFF"/>
+        </w:rPr>
+      </w:pPr>
+      <w:r>
+        <w:rPr>
+          <w:rFonts w:ascii="Calibri" w:hAnsi="Calibri" w:cs="Calibri"/>
+          <w:color w:val="1F2328"/>
+          <w:sz w:val="28"/>
+          <w:shd w:val="clear" w:color="auto" w:fill="FFFFFF"/>
+        </w:rPr>
+        <w:t xml:space="preserve">Parámetro: </w:t>
+      </w:r>
+      <w:proofErr w:type="spellStart"/>
+      <w:r>
+        <w:rPr>
+          <w:rFonts w:ascii="Calibri" w:hAnsi="Calibri" w:cs="Calibri"/>
+          <w:color w:val="1F2328"/>
+          <w:sz w:val="28"/>
+          <w:shd w:val="clear" w:color="auto" w:fill="FFFFFF"/>
+        </w:rPr>
+        <w:t>qwerty</w:t>
+      </w:r>
+      <w:proofErr w:type="spellEnd"/>
+    </w:p>
+    <w:p>
+      <w:pPr>
+        <w:pStyle w:val="Prrafodelista"/>
+        <w:numPr>
+          <w:ilvl w:val="0"/>
+          <w:numId w:val="4"/>
+        </w:numPr>
+        <w:spacing w:before="100" w:beforeAutospacing="1"/>
+        <w:rPr>
+          <w:rFonts w:ascii="Calibri" w:hAnsi="Calibri" w:cs="Calibri"/>
+          <w:color w:val="1F2328"/>
+          <w:sz w:val="28"/>
+          <w:shd w:val="clear" w:color="auto" w:fill="FFFFFF"/>
+        </w:rPr>
+      </w:pPr>
+      <w:r>
+        <w:rPr>
+          <w:rFonts w:ascii="Calibri" w:hAnsi="Calibri" w:cs="Calibri"/>
+          <w:color w:val="1F2328"/>
+          <w:sz w:val="28"/>
+          <w:shd w:val="clear" w:color="auto" w:fill="FFFFFF"/>
+        </w:rPr>
+        <w:t xml:space="preserve">Parámetro: </w:t>
+      </w:r>
+      <w:proofErr w:type="spellStart"/>
+      <w:r>
+        <w:rPr>
+          <w:rFonts w:ascii="Calibri" w:hAnsi="Calibri" w:cs="Calibri"/>
+          <w:color w:val="1F2328"/>
+          <w:sz w:val="28"/>
+          <w:shd w:val="clear" w:color="auto" w:fill="FFFFFF"/>
+        </w:rPr>
+        <w:t>pentagon</w:t>
+      </w:r>
+      <w:proofErr w:type="spellEnd"/>
+    </w:p>
+    <w:p>
+      <w:pPr>
+        <w:pStyle w:val="Prrafodelista"/>
+        <w:numPr>
+          <w:ilvl w:val="0"/>
+          <w:numId w:val="4"/>
+        </w:numPr>
+        <w:spacing w:before="100" w:beforeAutospacing="1"/>
+        <w:rPr>
+          <w:rFonts w:ascii="Calibri" w:hAnsi="Calibri" w:cs="Calibri"/>
+          <w:color w:val="1F2328"/>
+          <w:sz w:val="28"/>
+          <w:shd w:val="clear" w:color="auto" w:fill="FFFFFF"/>
+        </w:rPr>
+      </w:pPr>
+      <w:r>
+        <w:rPr>
+          <w:rFonts w:ascii="Calibri" w:hAnsi="Calibri" w:cs="Calibri"/>
+          <w:color w:val="1F2328"/>
+          <w:sz w:val="28"/>
+          <w:shd w:val="clear" w:color="auto" w:fill="FFFFFF"/>
+        </w:rPr>
+        <w:t xml:space="preserve">Parámetro: </w:t>
+      </w:r>
+      <w:proofErr w:type="spellStart"/>
+      <w:r>
+        <w:rPr>
+          <w:rFonts w:ascii="Calibri" w:hAnsi="Calibri" w:cs="Calibri"/>
+          <w:color w:val="1F2328"/>
+          <w:sz w:val="28"/>
+          <w:shd w:val="clear" w:color="auto" w:fill="FFFFFF"/>
+        </w:rPr>
+        <w:t>Hexagon</w:t>
+      </w:r>
+      <w:proofErr w:type="spellEnd"/>
+    </w:p>
+    <w:p>
+      <w:pPr>
+        <w:pStyle w:val="Prrafodelista"/>
+        <w:spacing w:before="100" w:beforeAutospacing="1"/>
+        <w:rPr>
+          <w:rFonts w:ascii="Calibri" w:hAnsi="Calibri" w:cs="Calibri"/>
+          <w:color w:val="1F2328"/>
+          <w:sz w:val="28"/>
+          <w:shd w:val="clear" w:color="auto" w:fill="FFFFFF"/>
+        </w:rPr>
+      </w:pPr>
+    </w:p>
+    <w:p>
+      <w:pPr>
+        <w:pStyle w:val="Prrafodelista"/>
+        <w:spacing w:before="100" w:beforeAutospacing="1"/>
+        <w:rPr>
+          <w:rFonts w:ascii="Calibri" w:hAnsi="Calibri" w:cs="Calibri"/>
+          <w:color w:val="1F2328"/>
+          <w:sz w:val="28"/>
+          <w:shd w:val="clear" w:color="auto" w:fill="FFFFFF"/>
+        </w:rPr>
+      </w:pPr>
+      <w:r>
+        <w:rPr>
+          <w:rFonts w:ascii="Calibri" w:hAnsi="Calibri" w:cs="Calibri"/>
+          <w:color w:val="1F2328"/>
+          <w:sz w:val="28"/>
+          <w:shd w:val="clear" w:color="auto" w:fill="FFFFFF"/>
+        </w:rPr>
+        <w:t>¿Cuál(es) de las anteriores instrucciones se ejecutan y funcionan correctamente y por qué?</w:t>
+      </w:r>
+    </w:p>
+    <w:p>
+      <w:pPr>
+        <w:pStyle w:val="Prrafodelista"/>
+        <w:spacing w:before="100" w:beforeAutospacing="1"/>
+        <w:rPr>
+          <w:rFonts w:ascii="Calibri" w:hAnsi="Calibri" w:cs="Calibri"/>
+          <w:color w:val="1F2328"/>
+          <w:sz w:val="28"/>
+          <w:shd w:val="clear" w:color="auto" w:fill="FFFFFF"/>
+        </w:rPr>
+      </w:pPr>
+    </w:p>
+    <w:p>
+      <w:pPr>
+        <w:pStyle w:val="Prrafodelista"/>
+        <w:spacing w:before="100" w:beforeAutospacing="1"/>
+        <w:rPr>
+          <w:rFonts w:ascii="Calibri" w:hAnsi="Calibri" w:cs="Calibri"/>
+          <w:color w:val="1F2328"/>
+          <w:sz w:val="28"/>
+          <w:shd w:val="clear" w:color="auto" w:fill="FFFFFF"/>
+        </w:rPr>
+      </w:pPr>
+    </w:p>
+    <w:p>
+      <w:pPr>
+        <w:pStyle w:val="Prrafodelista"/>
+        <w:spacing w:before="100" w:beforeAutospacing="1"/>
+        <w:rPr>
+          <w:rFonts w:ascii="Calibri" w:hAnsi="Calibri" w:cs="Calibri"/>
+          <w:color w:val="1F2328"/>
+          <w:sz w:val="28"/>
+          <w:shd w:val="clear" w:color="auto" w:fill="FFFFFF"/>
+        </w:rPr>
+      </w:pPr>
+    </w:p>
+    <w:p>
+      <w:pPr>
+        <w:pStyle w:val="Prrafodelista"/>
+        <w:numPr>
+          <w:ilvl w:val="0"/>
+          <w:numId w:val="4"/>
+        </w:numPr>
+        <w:rPr>
+          <w:rFonts w:ascii="Calibri" w:hAnsi="Calibri" w:cs="Calibri"/>
+          <w:color w:val="1F2328"/>
+          <w:sz w:val="28"/>
+          <w:shd w:val="clear" w:color="auto" w:fill="FFFFFF"/>
+        </w:rPr>
+      </w:pPr>
+      <w:r>
+        <w:rPr>
+          <w:rFonts w:ascii="Calibri" w:hAnsi="Calibri" w:cs="Calibri"/>
+          <w:color w:val="1F2328"/>
+          <w:sz w:val="28"/>
+          <w:shd w:val="clear" w:color="auto" w:fill="FFFFFF"/>
+        </w:rPr>
+        <w:lastRenderedPageBreak/>
+        <w:t>Sin parámetros</w:t>
+      </w:r>
+      <w:r>
+        <w:rPr>
+          <w:rFonts w:ascii="Calibri" w:hAnsi="Calibri" w:cs="Calibri"/>
+          <w:color w:val="1F2328"/>
+          <w:sz w:val="28"/>
+          <w:shd w:val="clear" w:color="auto" w:fill="FFFFFF"/>
+        </w:rPr>
+        <w:t xml:space="preserve">: </w:t>
+      </w:r>
+      <w:r>
+        <w:rPr>
+          <w:rFonts w:ascii="Calibri" w:hAnsi="Calibri" w:cs="Calibri"/>
+          <w:color w:val="1F2328"/>
+          <w:sz w:val="28"/>
+          <w:shd w:val="clear" w:color="auto" w:fill="FFFFFF"/>
+        </w:rPr>
+        <w:t>Esta instrucción se ejecuta, pero no funciona correctamente debido a que la función requiere de un parámetro obligatorio.</w:t>
+      </w:r>
+    </w:p>
+    <w:p>
+      <w:pPr>
+        <w:pStyle w:val="Prrafodelista"/>
+        <w:rPr>
+          <w:rFonts w:ascii="Calibri" w:hAnsi="Calibri" w:cs="Calibri"/>
+          <w:color w:val="1F2328"/>
+          <w:sz w:val="28"/>
+          <w:shd w:val="clear" w:color="auto" w:fill="FFFFFF"/>
+        </w:rPr>
+      </w:pPr>
+    </w:p>
+    <w:p>
+      <w:pPr>
+        <w:pStyle w:val="Prrafodelista"/>
+        <w:spacing w:before="100" w:beforeAutospacing="1"/>
+        <w:rPr>
+          <w:rFonts w:ascii="Calibri" w:hAnsi="Calibri" w:cs="Calibri"/>
+          <w:color w:val="1F2328"/>
+          <w:sz w:val="28"/>
+          <w:shd w:val="clear" w:color="auto" w:fill="FFFFFF"/>
+        </w:rPr>
+      </w:pPr>
+      <w:r>
+        <w:rPr>
+          <w:rFonts w:ascii="Calibri" w:hAnsi="Calibri" w:cs="Calibri"/>
+          <w:noProof/>
+          <w:color w:val="1F2328"/>
+          <w:sz w:val="28"/>
+          <w:shd w:val="clear" w:color="auto" w:fill="FFFFFF"/>
+        </w:rPr>
+        <w:drawing>
+          <wp:inline distT="0" distB="0" distL="0" distR="0" wp14:anchorId="6AA1A55F" wp14:editId="31CE7302">
+            <wp:extent cx="5600700" cy="1798320"/>
+            <wp:effectExtent l="0" t="0" r="0" b="0"/>
+            <wp:docPr id="426349485" name="Imagen 1"/>
+            <wp:cNvGraphicFramePr>
+              <a:graphicFrameLocks xmlns:a="http://schemas.openxmlformats.org/drawingml/2006/main" noChangeAspect="1"/>
+            </wp:cNvGraphicFramePr>
+            <a:graphic xmlns:a="http://schemas.openxmlformats.org/drawingml/2006/main">
+              <a:graphicData uri="http://schemas.openxmlformats.org/drawingml/2006/picture">
+                <pic:pic xmlns:pic="http://schemas.openxmlformats.org/drawingml/2006/picture">
+                  <pic:nvPicPr>
+                    <pic:cNvPr id="0" name="Picture 1"/>
+                    <pic:cNvPicPr>
+                      <a:picLocks noChangeAspect="1" noChangeArrowheads="1"/>
+                    </pic:cNvPicPr>
+                  </pic:nvPicPr>
+                  <pic:blipFill>
+                    <a:blip r:embed="rId7" cstate="print">
+                      <a:extLst>
+                        <a:ext uri="{28A0092B-C50C-407E-A947-70E740481C1C}">
+                          <a14:useLocalDpi xmlns:a14="http://schemas.microsoft.com/office/drawing/2010/main" val="0"/>
+                        </a:ext>
+                      </a:extLst>
+                    </a:blip>
+                    <a:srcRect/>
+                    <a:stretch>
+                      <a:fillRect/>
+                    </a:stretch>
+                  </pic:blipFill>
+                  <pic:spPr bwMode="auto">
+                    <a:xfrm>
+                      <a:off x="0" y="0"/>
+                      <a:ext cx="5600700" cy="1798320"/>
+                    </a:xfrm>
+                    <a:prstGeom prst="rect">
+                      <a:avLst/>
+                    </a:prstGeom>
+                    <a:noFill/>
+                    <a:ln>
+                      <a:noFill/>
+                    </a:ln>
+                  </pic:spPr>
+                </pic:pic>
+              </a:graphicData>
+            </a:graphic>
+          </wp:inline>
+        </w:drawing>
+      </w:r>
+    </w:p>
+    <w:p>
+      <w:pPr>
+        <w:pStyle w:val="Prrafodelista"/>
+        <w:numPr>
+          <w:ilvl w:val="0"/>
+          <w:numId w:val="4"/>
+        </w:numPr>
+        <w:spacing w:before="100" w:beforeAutospacing="1"/>
+        <w:rPr>
+          <w:rFonts w:ascii="Calibri" w:hAnsi="Calibri" w:cs="Calibri"/>
+          <w:color w:val="1F2328"/>
+          <w:sz w:val="28"/>
+          <w:shd w:val="clear" w:color="auto" w:fill="FFFFFF"/>
+        </w:rPr>
+      </w:pPr>
+      <w:r>
+        <w:rPr>
+          <w:rFonts w:ascii="Calibri" w:hAnsi="Calibri" w:cs="Calibri"/>
+          <w:color w:val="1F2328"/>
+          <w:sz w:val="28"/>
+          <w:shd w:val="clear" w:color="auto" w:fill="FFFFFF"/>
+        </w:rPr>
+        <w:t xml:space="preserve">Parámetro </w:t>
+      </w:r>
+      <w:proofErr w:type="spellStart"/>
+      <w:r>
+        <w:rPr>
+          <w:rFonts w:ascii="Calibri" w:hAnsi="Calibri" w:cs="Calibri"/>
+          <w:color w:val="1F2328"/>
+          <w:sz w:val="28"/>
+          <w:shd w:val="clear" w:color="auto" w:fill="FFFFFF"/>
+        </w:rPr>
+        <w:t>qwerty</w:t>
+      </w:r>
+      <w:proofErr w:type="spellEnd"/>
+      <w:r>
+        <w:rPr>
+          <w:rFonts w:ascii="Calibri" w:hAnsi="Calibri" w:cs="Calibri"/>
+          <w:color w:val="1F2328"/>
+          <w:sz w:val="28"/>
+          <w:shd w:val="clear" w:color="auto" w:fill="FFFFFF"/>
+        </w:rPr>
+        <w:t>: Esta instrucción se ejecuta, pero no funciona correctamente porque “</w:t>
+      </w:r>
+      <w:proofErr w:type="spellStart"/>
+      <w:r>
+        <w:rPr>
+          <w:rFonts w:ascii="Calibri" w:hAnsi="Calibri" w:cs="Calibri"/>
+          <w:color w:val="1F2328"/>
+          <w:sz w:val="28"/>
+          <w:shd w:val="clear" w:color="auto" w:fill="FFFFFF"/>
+        </w:rPr>
+        <w:t>qwerty</w:t>
+      </w:r>
+      <w:proofErr w:type="spellEnd"/>
+      <w:r>
+        <w:rPr>
+          <w:rFonts w:ascii="Calibri" w:hAnsi="Calibri" w:cs="Calibri"/>
+          <w:color w:val="1F2328"/>
+          <w:sz w:val="28"/>
+          <w:shd w:val="clear" w:color="auto" w:fill="FFFFFF"/>
+        </w:rPr>
+        <w:t>” no es ninguna de las opciones de figuras válidas definidas en el switch.</w:t>
+      </w:r>
+    </w:p>
+    <w:p>
+      <w:pPr>
+        <w:pStyle w:val="Prrafodelista"/>
+        <w:spacing w:before="100" w:beforeAutospacing="1"/>
+        <w:rPr>
+          <w:rFonts w:ascii="Calibri" w:hAnsi="Calibri" w:cs="Calibri"/>
+          <w:color w:val="1F2328"/>
+          <w:sz w:val="28"/>
+          <w:shd w:val="clear" w:color="auto" w:fill="FFFFFF"/>
+        </w:rPr>
+      </w:pPr>
+    </w:p>
+    <w:p>
+      <w:pPr>
+        <w:pStyle w:val="Prrafodelista"/>
+        <w:spacing w:before="100" w:beforeAutospacing="1" w:after="100" w:afterAutospacing="1" w:line="240" w:lineRule="auto"/>
+        <w:rPr>
+          <w:rFonts w:ascii="Calibri" w:hAnsi="Calibri" w:cs="Calibri"/>
+          <w:color w:val="1F2328"/>
+          <w:sz w:val="28"/>
+          <w:shd w:val="clear" w:color="auto" w:fill="FFFFFF"/>
+        </w:rPr>
+      </w:pPr>
+      <w:r>
+        <w:rPr>
+          <w:rFonts w:ascii="Calibri" w:hAnsi="Calibri" w:cs="Calibri"/>
+          <w:noProof/>
+          <w:color w:val="1F2328"/>
+          <w:sz w:val="28"/>
+          <w:shd w:val="clear" w:color="auto" w:fill="FFFFFF"/>
+        </w:rPr>
+        <w:drawing>
+          <wp:inline distT="0" distB="0" distL="0" distR="0" wp14:anchorId="6105D502" wp14:editId="34AED281">
+            <wp:extent cx="5600700" cy="1737360"/>
+            <wp:effectExtent l="0" t="0" r="0" b="0"/>
+            <wp:docPr id="1073086201" name="Imagen 2"/>
+            <wp:cNvGraphicFramePr>
+              <a:graphicFrameLocks xmlns:a="http://schemas.openxmlformats.org/drawingml/2006/main" noChangeAspect="1"/>
+            </wp:cNvGraphicFramePr>
+            <a:graphic xmlns:a="http://schemas.openxmlformats.org/drawingml/2006/main">
+              <a:graphicData uri="http://schemas.openxmlformats.org/drawingml/2006/picture">
+                <pic:pic xmlns:pic="http://schemas.openxmlformats.org/drawingml/2006/picture">
+                  <pic:nvPicPr>
+                    <pic:cNvPr id="0" name="Picture 2"/>
+                    <pic:cNvPicPr>
+                      <a:picLocks noChangeAspect="1" noChangeArrowheads="1"/>
+                    </pic:cNvPicPr>
+                  </pic:nvPicPr>
+                  <pic:blipFill>
+                    <a:blip r:embed="rId8" cstate="print">
+                      <a:extLst>
+                        <a:ext uri="{28A0092B-C50C-407E-A947-70E740481C1C}">
+                          <a14:useLocalDpi xmlns:a14="http://schemas.microsoft.com/office/drawing/2010/main" val="0"/>
+                        </a:ext>
+                      </a:extLst>
+                    </a:blip>
+                    <a:srcRect/>
+                    <a:stretch>
+                      <a:fillRect/>
+                    </a:stretch>
+                  </pic:blipFill>
+                  <pic:spPr bwMode="auto">
+                    <a:xfrm>
+                      <a:off x="0" y="0"/>
+                      <a:ext cx="5600700" cy="1737360"/>
+                    </a:xfrm>
+                    <a:prstGeom prst="rect">
+                      <a:avLst/>
+                    </a:prstGeom>
+                    <a:noFill/>
+                    <a:ln>
+                      <a:noFill/>
+                    </a:ln>
+                  </pic:spPr>
+                </pic:pic>
+              </a:graphicData>
+            </a:graphic>
+          </wp:inline>
+        </w:drawing>
+      </w:r>
+    </w:p>
+    <w:p>
+      <w:pPr>
+        <w:pStyle w:val="Prrafodelista"/>
+        <w:spacing w:before="100" w:beforeAutospacing="1" w:after="100" w:afterAutospacing="1" w:line="240" w:lineRule="auto"/>
+        <w:rPr>
+          <w:rFonts w:ascii="Calibri" w:hAnsi="Calibri" w:cs="Calibri"/>
+          <w:color w:val="1F2328"/>
+          <w:sz w:val="28"/>
+          <w:shd w:val="clear" w:color="auto" w:fill="FFFFFF"/>
+        </w:rPr>
+      </w:pPr>
+    </w:p>
+    <w:p>
+      <w:pPr>
+        <w:pStyle w:val="Prrafodelista"/>
+        <w:numPr>
+          <w:ilvl w:val="0"/>
+          <w:numId w:val="4"/>
+        </w:numPr>
+        <w:spacing w:before="100" w:beforeAutospacing="1" w:after="100" w:afterAutospacing="1" w:line="240" w:lineRule="auto"/>
+        <w:rPr>
+          <w:rFonts w:ascii="Calibri" w:hAnsi="Calibri" w:cs="Calibri"/>
+          <w:color w:val="1F2328"/>
+          <w:sz w:val="28"/>
+          <w:shd w:val="clear" w:color="auto" w:fill="FFFFFF"/>
+        </w:rPr>
+      </w:pPr>
+      <w:r>
+        <w:rPr>
+          <w:rFonts w:ascii="Calibri" w:hAnsi="Calibri" w:cs="Calibri"/>
+          <w:color w:val="1F2328"/>
+          <w:sz w:val="28"/>
+          <w:shd w:val="clear" w:color="auto" w:fill="FFFFFF"/>
+        </w:rPr>
+        <w:t xml:space="preserve">Parámetro </w:t>
+      </w:r>
+      <w:proofErr w:type="spellStart"/>
+      <w:r>
+        <w:rPr>
+          <w:rFonts w:ascii="Calibri" w:hAnsi="Calibri" w:cs="Calibri"/>
+          <w:color w:val="1F2328"/>
+          <w:sz w:val="28"/>
+          <w:shd w:val="clear" w:color="auto" w:fill="FFFFFF"/>
+        </w:rPr>
+        <w:t>pentagon</w:t>
+      </w:r>
+      <w:proofErr w:type="spellEnd"/>
+      <w:r>
+        <w:rPr>
+          <w:rFonts w:ascii="Calibri" w:hAnsi="Calibri" w:cs="Calibri"/>
+          <w:color w:val="1F2328"/>
+          <w:sz w:val="28"/>
+          <w:shd w:val="clear" w:color="auto" w:fill="FFFFFF"/>
+        </w:rPr>
+        <w:t xml:space="preserve">: Esta instrucción se ejecuta, pero no funciona correctamente porque </w:t>
+      </w:r>
+      <w:r>
+        <w:rPr>
+          <w:rFonts w:ascii="Calibri" w:hAnsi="Calibri" w:cs="Calibri"/>
+          <w:color w:val="1F2328"/>
+          <w:sz w:val="28"/>
+          <w:shd w:val="clear" w:color="auto" w:fill="FFFFFF"/>
+        </w:rPr>
+        <w:t>el type no está escrito correctamente. En el switch la figura está escrita como “</w:t>
+      </w:r>
+      <w:proofErr w:type="spellStart"/>
+      <w:r>
+        <w:rPr>
+          <w:rFonts w:ascii="Calibri" w:hAnsi="Calibri" w:cs="Calibri"/>
+          <w:color w:val="1F2328"/>
+          <w:sz w:val="28"/>
+          <w:shd w:val="clear" w:color="auto" w:fill="FFFFFF"/>
+        </w:rPr>
+        <w:t>Pentagon</w:t>
+      </w:r>
+      <w:proofErr w:type="spellEnd"/>
+      <w:r>
+        <w:rPr>
+          <w:rFonts w:ascii="Calibri" w:hAnsi="Calibri" w:cs="Calibri"/>
+          <w:color w:val="1F2328"/>
+          <w:sz w:val="28"/>
+          <w:shd w:val="clear" w:color="auto" w:fill="FFFFFF"/>
+        </w:rPr>
+        <w:t>” con mayúscula</w:t>
+      </w:r>
+      <w:r>
+        <w:rPr>
+          <w:rFonts w:ascii="Calibri" w:hAnsi="Calibri" w:cs="Calibri"/>
+          <w:color w:val="1F2328"/>
+          <w:sz w:val="28"/>
+          <w:shd w:val="clear" w:color="auto" w:fill="FFFFFF"/>
+        </w:rPr>
+        <w:t>, que corresponde con el nombre de la clase</w:t>
+      </w:r>
+      <w:r>
+        <w:rPr>
+          <w:rFonts w:ascii="Calibri" w:hAnsi="Calibri" w:cs="Calibri"/>
+          <w:color w:val="1F2328"/>
+          <w:sz w:val="28"/>
+          <w:shd w:val="clear" w:color="auto" w:fill="FFFFFF"/>
+        </w:rPr>
+        <w:t>.</w:t>
+      </w:r>
+    </w:p>
+    <w:p>
+      <w:pPr>
+        <w:pStyle w:val="Prrafodelista"/>
+        <w:spacing w:before="100" w:beforeAutospacing="1" w:after="100" w:afterAutospacing="1" w:line="240" w:lineRule="auto"/>
+        <w:rPr>
+          <w:rFonts w:ascii="Calibri" w:hAnsi="Calibri" w:cs="Calibri"/>
+          <w:color w:val="1F2328"/>
+          <w:sz w:val="28"/>
+          <w:shd w:val="clear" w:color="auto" w:fill="FFFFFF"/>
+        </w:rPr>
+      </w:pPr>
+      <w:r>
+        <w:rPr>
+          <w:rFonts w:ascii="Calibri" w:hAnsi="Calibri" w:cs="Calibri"/>
+          <w:noProof/>
+          <w:color w:val="1F2328"/>
+          <w:sz w:val="28"/>
+          <w:shd w:val="clear" w:color="auto" w:fill="FFFFFF"/>
+        </w:rPr>
+        <w:drawing>
+          <wp:inline distT="0" distB="0" distL="0" distR="0" wp14:anchorId="63F97A17" wp14:editId="0F7FCB81">
+            <wp:extent cx="5600700" cy="1714500"/>
+            <wp:effectExtent l="0" t="0" r="0" b="0"/>
+            <wp:docPr id="2134068328" name="Imagen 3"/>
+            <wp:cNvGraphicFramePr>
+              <a:graphicFrameLocks xmlns:a="http://schemas.openxmlformats.org/drawingml/2006/main" noChangeAspect="1"/>
+            </wp:cNvGraphicFramePr>
+            <a:graphic xmlns:a="http://schemas.openxmlformats.org/drawingml/2006/main">
+              <a:graphicData uri="http://schemas.openxmlformats.org/drawingml/2006/picture">
+                <pic:pic xmlns:pic="http://schemas.openxmlformats.org/drawingml/2006/picture">
+                  <pic:nvPicPr>
+                    <pic:cNvPr id="0" name="Picture 3"/>
+                    <pic:cNvPicPr>
+                      <a:picLocks noChangeAspect="1" noChangeArrowheads="1"/>
+                    </pic:cNvPicPr>
+                  </pic:nvPicPr>
+                  <pic:blipFill>
+                    <a:blip r:embed="rId9" cstate="print">
+                      <a:extLst>
+                        <a:ext uri="{28A0092B-C50C-407E-A947-70E740481C1C}">
+                          <a14:useLocalDpi xmlns:a14="http://schemas.microsoft.com/office/drawing/2010/main" val="0"/>
+                        </a:ext>
+                      </a:extLst>
+                    </a:blip>
+                    <a:srcRect/>
+                    <a:stretch>
+                      <a:fillRect/>
+                    </a:stretch>
+                  </pic:blipFill>
+                  <pic:spPr bwMode="auto">
+                    <a:xfrm>
+                      <a:off x="0" y="0"/>
+                      <a:ext cx="5600700" cy="1714500"/>
+                    </a:xfrm>
+                    <a:prstGeom prst="rect">
+                      <a:avLst/>
+                    </a:prstGeom>
+                    <a:noFill/>
+                    <a:ln>
+                      <a:noFill/>
+                    </a:ln>
+                  </pic:spPr>
+                </pic:pic>
+              </a:graphicData>
+            </a:graphic>
+          </wp:inline>
+        </w:drawing>
+      </w:r>
+    </w:p>
+    <w:p>
+      <w:pPr>
+        <w:pStyle w:val="Prrafodelista"/>
+        <w:numPr>
+          <w:ilvl w:val="0"/>
+          <w:numId w:val="4"/>
+        </w:numPr>
+        <w:spacing w:before="100" w:beforeAutospacing="1"/>
+        <w:rPr>
+          <w:rFonts w:ascii="Calibri" w:hAnsi="Calibri" w:cs="Calibri"/>
+          <w:color w:val="1F2328"/>
+          <w:sz w:val="28"/>
+          <w:shd w:val="clear" w:color="auto" w:fill="FFFFFF"/>
+        </w:rPr>
+      </w:pPr>
+      <w:r>
+        <w:rPr>
+          <w:rFonts w:ascii="Calibri" w:hAnsi="Calibri" w:cs="Calibri"/>
+          <w:color w:val="1F2328"/>
+          <w:sz w:val="28"/>
+          <w:shd w:val="clear" w:color="auto" w:fill="FFFFFF"/>
+        </w:rPr>
+        <w:lastRenderedPageBreak/>
+        <w:t>Parámetro</w:t>
+      </w:r>
+      <w:r>
+        <w:rPr>
+          <w:rFonts w:ascii="Calibri" w:hAnsi="Calibri" w:cs="Calibri"/>
+          <w:color w:val="1F2328"/>
+          <w:sz w:val="28"/>
+          <w:shd w:val="clear" w:color="auto" w:fill="FFFFFF"/>
+        </w:rPr>
+        <w:t xml:space="preserve"> </w:t>
+      </w:r>
+      <w:proofErr w:type="spellStart"/>
+      <w:r>
+        <w:rPr>
+          <w:rFonts w:ascii="Calibri" w:hAnsi="Calibri" w:cs="Calibri"/>
+          <w:color w:val="1F2328"/>
+          <w:sz w:val="28"/>
+          <w:shd w:val="clear" w:color="auto" w:fill="FFFFFF"/>
+        </w:rPr>
+        <w:t>Hexagon</w:t>
+      </w:r>
+      <w:proofErr w:type="spellEnd"/>
+      <w:r>
+        <w:rPr>
+          <w:rFonts w:ascii="Calibri" w:hAnsi="Calibri" w:cs="Calibri"/>
+          <w:color w:val="1F2328"/>
+          <w:sz w:val="28"/>
+          <w:shd w:val="clear" w:color="auto" w:fill="FFFFFF"/>
+        </w:rPr>
+        <w:t>: Este parámetro se ejecuta correctamente porque es una opción válida de los type, y, por tanto, muestra el mensaje de éxito “</w:t>
+      </w:r>
+      <w:proofErr w:type="spellStart"/>
+      <w:r>
+        <w:rPr>
+          <w:rFonts w:ascii="Calibri" w:hAnsi="Calibri" w:cs="Calibri"/>
+          <w:color w:val="1F2328"/>
+          <w:sz w:val="28"/>
+          <w:shd w:val="clear" w:color="auto" w:fill="FFFFFF"/>
+        </w:rPr>
+        <w:t>Successfully</w:t>
+      </w:r>
+      <w:proofErr w:type="spellEnd"/>
+      <w:r>
+        <w:rPr>
+          <w:rFonts w:ascii="Calibri" w:hAnsi="Calibri" w:cs="Calibri"/>
+          <w:color w:val="1F2328"/>
+          <w:sz w:val="28"/>
+          <w:shd w:val="clear" w:color="auto" w:fill="FFFFFF"/>
+        </w:rPr>
+        <w:t xml:space="preserve"> </w:t>
+      </w:r>
+      <w:proofErr w:type="spellStart"/>
+      <w:r>
+        <w:rPr>
+          <w:rFonts w:ascii="Calibri" w:hAnsi="Calibri" w:cs="Calibri"/>
+          <w:color w:val="1F2328"/>
+          <w:sz w:val="28"/>
+          <w:shd w:val="clear" w:color="auto" w:fill="FFFFFF"/>
+        </w:rPr>
+        <w:t>created</w:t>
+      </w:r>
+      <w:proofErr w:type="spellEnd"/>
+      <w:r>
+        <w:rPr>
+          <w:rFonts w:ascii="Calibri" w:hAnsi="Calibri" w:cs="Calibri"/>
+          <w:color w:val="1F2328"/>
+          <w:sz w:val="28"/>
+          <w:shd w:val="clear" w:color="auto" w:fill="FFFFFF"/>
+        </w:rPr>
+        <w:t xml:space="preserve"> a </w:t>
+      </w:r>
+      <w:proofErr w:type="spellStart"/>
+      <w:r>
+        <w:rPr>
+          <w:rFonts w:ascii="Calibri" w:hAnsi="Calibri" w:cs="Calibri"/>
+          <w:color w:val="1F2328"/>
+          <w:sz w:val="28"/>
+          <w:shd w:val="clear" w:color="auto" w:fill="FFFFFF"/>
+        </w:rPr>
+        <w:t>Hexagon</w:t>
+      </w:r>
+      <w:proofErr w:type="spellEnd"/>
+      <w:r>
+        <w:rPr>
+          <w:rFonts w:ascii="Calibri" w:hAnsi="Calibri" w:cs="Calibri"/>
+          <w:color w:val="1F2328"/>
+          <w:sz w:val="28"/>
+          <w:shd w:val="clear" w:color="auto" w:fill="FFFFFF"/>
+        </w:rPr>
+        <w:t xml:space="preserve"> </w:t>
+      </w:r>
+      <w:proofErr w:type="spellStart"/>
+      <w:r>
+        <w:rPr>
+          <w:rFonts w:ascii="Calibri" w:hAnsi="Calibri" w:cs="Calibri"/>
+          <w:color w:val="1F2328"/>
+          <w:sz w:val="28"/>
+          <w:shd w:val="clear" w:color="auto" w:fill="FFFFFF"/>
+        </w:rPr>
+        <w:t>with</w:t>
+      </w:r>
+      <w:proofErr w:type="spellEnd"/>
+      <w:r>
+        <w:rPr>
+          <w:rFonts w:ascii="Calibri" w:hAnsi="Calibri" w:cs="Calibri"/>
+          <w:color w:val="1F2328"/>
+          <w:sz w:val="28"/>
+          <w:shd w:val="clear" w:color="auto" w:fill="FFFFFF"/>
+        </w:rPr>
+        <w:t xml:space="preserve"> 6 </w:t>
+      </w:r>
+      <w:proofErr w:type="spellStart"/>
+      <w:r>
+        <w:rPr>
+          <w:rFonts w:ascii="Calibri" w:hAnsi="Calibri" w:cs="Calibri"/>
+          <w:color w:val="1F2328"/>
+          <w:sz w:val="28"/>
+          <w:shd w:val="clear" w:color="auto" w:fill="FFFFFF"/>
+        </w:rPr>
+        <w:t>sides</w:t>
+      </w:r>
+      <w:proofErr w:type="spellEnd"/>
+      <w:r>
+        <w:rPr>
+          <w:rFonts w:ascii="Calibri" w:hAnsi="Calibri" w:cs="Calibri"/>
+          <w:color w:val="1F2328"/>
+          <w:sz w:val="28"/>
+          <w:shd w:val="clear" w:color="auto" w:fill="FFFFFF"/>
+        </w:rPr>
+        <w:t>”.</w:t>
+      </w:r>
+    </w:p>
+    <w:p>
+      <w:pPr>
+        <w:pStyle w:val="Prrafodelista"/>
+        <w:spacing w:before="100" w:beforeAutospacing="1" w:after="100" w:afterAutospacing="1" w:line="240" w:lineRule="auto"/>
+        <w:rPr>
+          <w:rFonts w:ascii="Calibri" w:hAnsi="Calibri" w:cs="Calibri"/>
+          <w:color w:val="1F2328"/>
+          <w:sz w:val="28"/>
+          <w:shd w:val="clear" w:color="auto" w:fill="FFFFFF"/>
+        </w:rPr>
+      </w:pPr>
+    </w:p>
+    <w:p>
+      <w:pPr>
+        <w:pStyle w:val="Prrafodelista"/>
+        <w:spacing w:before="100" w:beforeAutospacing="1" w:after="100" w:afterAutospacing="1" w:line="240" w:lineRule="auto"/>
+        <w:rPr>
+          <w:rFonts w:ascii="Calibri" w:hAnsi="Calibri" w:cs="Calibri"/>
+          <w:color w:val="1F2328"/>
+          <w:sz w:val="28"/>
+          <w:shd w:val="clear" w:color="auto" w:fill="FFFFFF"/>
+        </w:rPr>
+      </w:pPr>
+      <w:r>
+        <w:rPr>
+          <w:rFonts w:ascii="Calibri" w:hAnsi="Calibri" w:cs="Calibri"/>
+          <w:noProof/>
+          <w:color w:val="1F2328"/>
+          <w:sz w:val="28"/>
+          <w:shd w:val="clear" w:color="auto" w:fill="FFFFFF"/>
+        </w:rPr>
+        <w:drawing>
+          <wp:inline distT="0" distB="0" distL="0" distR="0" wp14:anchorId="35277A53" wp14:editId="4D6DFC95">
+            <wp:extent cx="5600700" cy="1760220"/>
+            <wp:effectExtent l="0" t="0" r="0" b="0"/>
+            <wp:docPr id="755920402" name="Imagen 4"/>
+            <wp:cNvGraphicFramePr>
+              <a:graphicFrameLocks xmlns:a="http://schemas.openxmlformats.org/drawingml/2006/main" noChangeAspect="1"/>
+            </wp:cNvGraphicFramePr>
+            <a:graphic xmlns:a="http://schemas.openxmlformats.org/drawingml/2006/main">
+              <a:graphicData uri="http://schemas.openxmlformats.org/drawingml/2006/picture">
+                <pic:pic xmlns:pic="http://schemas.openxmlformats.org/drawingml/2006/picture">
+                  <pic:nvPicPr>
+                    <pic:cNvPr id="0" name="Picture 4"/>
+                    <pic:cNvPicPr>
+                      <a:picLocks noChangeAspect="1" noChangeArrowheads="1"/>
+                    </pic:cNvPicPr>
+                  </pic:nvPicPr>
+                  <pic:blipFill>
+                    <a:blip r:embed="rId10" cstate="print">
+                      <a:extLst>
+                        <a:ext uri="{28A0092B-C50C-407E-A947-70E740481C1C}">
+                          <a14:useLocalDpi xmlns:a14="http://schemas.microsoft.com/office/drawing/2010/main" val="0"/>
+                        </a:ext>
+                      </a:extLst>
+                    </a:blip>
+                    <a:srcRect/>
+                    <a:stretch>
+                      <a:fillRect/>
+                    </a:stretch>
+                  </pic:blipFill>
+                  <pic:spPr bwMode="auto">
+                    <a:xfrm>
+                      <a:off x="0" y="0"/>
+                      <a:ext cx="5600700" cy="1760220"/>
+                    </a:xfrm>
+                    <a:prstGeom prst="rect">
+                      <a:avLst/>
+                    </a:prstGeom>
+                    <a:noFill/>
+                    <a:ln>
+                      <a:noFill/>
+                    </a:ln>
+                  </pic:spPr>
+                </pic:pic>
+              </a:graphicData>
+            </a:graphic>
+          </wp:inline>
+        </w:drawing>
+      </w:r>
+    </w:p>
+    <w:p>
+      <w:pPr>
+        <w:pStyle w:val="Prrafodelista"/>
+        <w:spacing w:before="100" w:beforeAutospacing="1" w:after="100" w:afterAutospacing="1" w:line="240" w:lineRule="auto"/>
+        <w:rPr>
+          <w:rFonts w:ascii="Calibri" w:hAnsi="Calibri" w:cs="Calibri"/>
+          <w:color w:val="1F2328"/>
+          <w:sz w:val="28"/>
+          <w:shd w:val="clear" w:color="auto" w:fill="FFFFFF"/>
+        </w:rPr>
+      </w:pPr>
     </w:p>
     <w:p>
       <w:pPr>
@@ -1133,13 +2109,23 @@
         <w:outlineLvl w:val="2"/>
         <w:rPr>
           <w:rFonts w:ascii="Calibri" w:eastAsia="Times New Roman" w:hAnsi="Calibri" w:cs="Calibri"/>
+          <w:sz w:val="28"/>
+          <w:szCs w:val="24"/>
+          <w:lang w:eastAsia="es-CO"/>
+        </w:rPr>
+      </w:pPr>
+      <w:r>
+        <w:rPr>
+          <w:rFonts w:ascii="Calibri" w:eastAsia="Times New Roman" w:hAnsi="Calibri" w:cs="Calibri"/>
           <w:b/>
           <w:bCs/>
           <w:sz w:val="28"/>
           <w:szCs w:val="24"/>
           <w:lang w:eastAsia="es-CO"/>
         </w:rPr>
-      </w:pPr>
+        <w:t>Para qué sirve "</w:t>
+      </w:r>
+      <w:proofErr w:type="spellStart"/>
       <w:r>
         <w:rPr>
           <w:rFonts w:ascii="Calibri" w:eastAsia="Times New Roman" w:hAnsi="Calibri" w:cs="Calibri"/>
@@ -1149,9 +2135,9 @@
           <w:szCs w:val="24"/>
           <w:lang w:eastAsia="es-CO"/>
         </w:rPr>
-        <w:t>Para qué sirve "</w:t>
-      </w:r>
-      <w:proofErr w:type="spellStart"/>
+        <w:t>gitignore</w:t>
+      </w:r>
+      <w:proofErr w:type="spellEnd"/>
       <w:r>
         <w:rPr>
           <w:rFonts w:ascii="Calibri" w:eastAsia="Times New Roman" w:hAnsi="Calibri" w:cs="Calibri"/>
@@ -1161,70 +2147,171 @@
           <w:szCs w:val="24"/>
           <w:lang w:eastAsia="es-CO"/>
         </w:rPr>
+        <w:t>" y cómo se usa</w:t>
+      </w:r>
+      <w:r>
+        <w:rPr>
+          <w:rFonts w:ascii="Calibri" w:eastAsia="Times New Roman" w:hAnsi="Calibri" w:cs="Calibri"/>
+          <w:b/>
+          <w:bCs/>
+          <w:sz w:val="28"/>
+          <w:szCs w:val="24"/>
+          <w:lang w:eastAsia="es-CO"/>
+        </w:rPr>
+        <w:t xml:space="preserve">: </w:t>
+      </w:r>
+      <w:r>
+        <w:rPr>
+          <w:rFonts w:ascii="Calibri" w:eastAsia="Times New Roman" w:hAnsi="Calibri" w:cs="Calibri"/>
+          <w:sz w:val="28"/>
+          <w:szCs w:val="24"/>
+          <w:lang w:eastAsia="es-CO"/>
+        </w:rPr>
+        <w:t xml:space="preserve">El archivo. </w:t>
+      </w:r>
+      <w:proofErr w:type="spellStart"/>
+      <w:r>
+        <w:rPr>
+          <w:rFonts w:ascii="Calibri" w:eastAsia="Times New Roman" w:hAnsi="Calibri" w:cs="Calibri"/>
+          <w:sz w:val="28"/>
+          <w:szCs w:val="24"/>
+          <w:lang w:eastAsia="es-CO"/>
+        </w:rPr>
         <w:t>gitignore</w:t>
       </w:r>
       <w:proofErr w:type="spellEnd"/>
       <w:r>
         <w:rPr>
           <w:rFonts w:ascii="Calibri" w:eastAsia="Times New Roman" w:hAnsi="Calibri" w:cs="Calibri"/>
-          <w:b/>
+          <w:sz w:val="28"/>
+          <w:szCs w:val="24"/>
+          <w:lang w:eastAsia="es-CO"/>
+        </w:rPr>
+        <w:t xml:space="preserve"> se usa para decirle a Git qué archivos o carpetas no deben ser rastreados ni versionados. Esto es útil para evitar subir archivos innecesarios como archivos de configuración local o directorios de compilación. Simplemente añades las rutas o nombres de los archivos que quieres ignorar en este archivo.</w:t>
+      </w:r>
+    </w:p>
+    <w:p>
+      <w:pPr>
+        <w:spacing w:before="100" w:beforeAutospacing="1" w:after="100" w:afterAutospacing="1" w:line="240" w:lineRule="auto"/>
+        <w:jc w:val="center"/>
+        <w:outlineLvl w:val="2"/>
+        <w:rPr>
+          <w:rFonts w:ascii="Calibri" w:eastAsia="Times New Roman" w:hAnsi="Calibri" w:cs="Calibri"/>
+          <w:sz w:val="28"/>
+          <w:szCs w:val="24"/>
+          <w:lang w:eastAsia="es-CO"/>
+        </w:rPr>
+      </w:pPr>
+      <w:r>
+        <w:rPr>
+          <w:rFonts w:ascii="Calibri" w:eastAsia="Times New Roman" w:hAnsi="Calibri" w:cs="Calibri"/>
+          <w:sz w:val="28"/>
+          <w:szCs w:val="24"/>
+          <w:lang w:eastAsia="es-CO"/>
+        </w:rPr>
+        <w:t>WEBGRAFÍA</w:t>
+      </w:r>
+    </w:p>
+    <w:p>
+      <w:pPr>
+        <w:pStyle w:val="Prrafodelista"/>
+        <w:numPr>
+          <w:ilvl w:val="0"/>
+          <w:numId w:val="6"/>
+        </w:numPr>
+        <w:spacing w:before="100" w:beforeAutospacing="1" w:after="100" w:afterAutospacing="1" w:line="240" w:lineRule="auto"/>
+        <w:outlineLvl w:val="2"/>
+        <w:rPr>
+          <w:rFonts w:ascii="Calibri" w:eastAsia="Times New Roman" w:hAnsi="Calibri" w:cs="Calibri"/>
+          <w:sz w:val="28"/>
+          <w:szCs w:val="24"/>
+          <w:lang w:eastAsia="es-CO"/>
+        </w:rPr>
+      </w:pPr>
+      <w:r>
+        <w:rPr>
+          <w:rFonts w:ascii="Calibri" w:eastAsia="Times New Roman" w:hAnsi="Calibri" w:cs="Calibri"/>
+          <w:sz w:val="28"/>
+          <w:szCs w:val="24"/>
+          <w:lang w:eastAsia="es-CO"/>
+        </w:rPr>
+        <w:t xml:space="preserve">(2024). “Refactoring Guru”. </w:t>
+      </w:r>
+      <w:r>
+        <w:rPr>
+          <w:rFonts w:ascii="Calibri" w:eastAsia="Times New Roman" w:hAnsi="Calibri" w:cs="Calibri"/>
+          <w:sz w:val="28"/>
+          <w:szCs w:val="24"/>
+          <w:lang w:eastAsia="es-CO"/>
+        </w:rPr>
+        <w:t>https://refactoring.guru/design-patterns/factory-method</w:t>
+      </w:r>
+    </w:p>
+    <w:p>
+      <w:pPr>
+        <w:pStyle w:val="Prrafodelista"/>
+        <w:numPr>
+          <w:ilvl w:val="0"/>
+          <w:numId w:val="6"/>
+        </w:numPr>
+        <w:rPr>
           <w:bCs/>
           <w:sz w:val="28"/>
-          <w:szCs w:val="24"/>
-          <w:lang w:eastAsia="es-CO"/>
-        </w:rPr>
-        <w:t>" y cómo se usa</w:t>
-      </w:r>
-      <w:r>
-        <w:rPr>
-          <w:rFonts w:ascii="Calibri" w:eastAsia="Times New Roman" w:hAnsi="Calibri" w:cs="Calibri"/>
-          <w:b/>
+        </w:rPr>
+      </w:pPr>
+      <w:r>
+        <w:rPr>
           <w:bCs/>
           <w:sz w:val="28"/>
-          <w:szCs w:val="24"/>
-          <w:lang w:eastAsia="es-CO"/>
-        </w:rPr>
-        <w:t xml:space="preserve">: </w:t>
-      </w:r>
-      <w:r>
-        <w:rPr>
-          <w:rFonts w:ascii="Calibri" w:eastAsia="Times New Roman" w:hAnsi="Calibri" w:cs="Calibri"/>
-          <w:sz w:val="28"/>
-          <w:szCs w:val="24"/>
-          <w:lang w:eastAsia="es-CO"/>
-        </w:rPr>
-        <w:t xml:space="preserve">El archivo. </w:t>
-      </w:r>
-      <w:proofErr w:type="spellStart"/>
-      <w:r>
-        <w:rPr>
-          <w:rFonts w:ascii="Calibri" w:eastAsia="Times New Roman" w:hAnsi="Calibri" w:cs="Calibri"/>
-          <w:sz w:val="28"/>
-          <w:szCs w:val="24"/>
-          <w:lang w:eastAsia="es-CO"/>
-        </w:rPr>
-        <w:t>gitignore</w:t>
-      </w:r>
-      <w:proofErr w:type="spellEnd"/>
-      <w:r>
-        <w:rPr>
-          <w:rFonts w:ascii="Calibri" w:eastAsia="Times New Roman" w:hAnsi="Calibri" w:cs="Calibri"/>
-          <w:sz w:val="28"/>
-          <w:szCs w:val="24"/>
-          <w:lang w:eastAsia="es-CO"/>
-        </w:rPr>
-        <w:t xml:space="preserve"> se usa para decirle a Git qué archivos o carpetas no deben ser rastreados ni versionados. Esto es útil para evitar subir archivos innecesarios como archivos de configuración local o directorios de compilación. Simplemente añades las rutas o nombres de los archivos que quieres ignorar en este archivo.</w:t>
-      </w:r>
-    </w:p>
-    <w:p>
-      <w:pPr>
-        <w:rPr>
-          <w:b/>
-          <w:sz w:val="28"/>
-        </w:rPr>
-      </w:pPr>
+        </w:rPr>
+        <w:t>https://github.com/CVDS-ESCUELAING/Laboratory2024/blob/main/LABORATORIOS/LAB02.md</w:t>
+      </w:r>
+    </w:p>
+    <w:p>
+      <w:pPr>
+        <w:pStyle w:val="Prrafodelista"/>
+        <w:numPr>
+          <w:ilvl w:val="0"/>
+          <w:numId w:val="6"/>
+        </w:numPr>
+        <w:rPr>
+          <w:bCs/>
+          <w:sz w:val="28"/>
+        </w:rPr>
+      </w:pPr>
+      <w:r>
+        <w:rPr>
+          <w:bCs/>
+          <w:sz w:val="28"/>
+        </w:rPr>
+        <w:t>(2024). “</w:t>
+      </w:r>
+      <w:proofErr w:type="spellStart"/>
+      <w:r>
+        <w:rPr>
+          <w:bCs/>
+          <w:sz w:val="28"/>
+        </w:rPr>
+        <w:t>Mojohaus</w:t>
+      </w:r>
+      <w:proofErr w:type="spellEnd"/>
+      <w:r>
+        <w:rPr>
+          <w:bCs/>
+          <w:sz w:val="28"/>
+        </w:rPr>
+        <w:t xml:space="preserve">”. </w:t>
+      </w:r>
+      <w:r>
+        <w:rPr>
+          <w:bCs/>
+          <w:sz w:val="28"/>
+        </w:rPr>
+        <w:t>https://www.mojohaus.org/exec-maven-plugin/usage.html</w:t>
+      </w:r>
     </w:p>
     <w:sectPr>
+      <w:headerReference w:type="default" r:id="rId11"/>
       <w:pgSz w:w="12240" w:h="15840"/>
       <w:pgMar w:top="1417" w:right="1701" w:bottom="1417" w:left="1701" w:header="708" w:footer="708" w:gutter="0"/>
       <w:cols w:space="708"/>
@@ -1234,8 +2321,103 @@
 </w:document>
 </file>
 
+<file path=word/endnotes.xml><?xml version="1.0" encoding="utf-8"?>
+<w:endnotes xmlns:wpc="http://schemas.microsoft.com/office/word/2010/wordprocessingCanvas" xmlns:cx="http://schemas.microsoft.com/office/drawing/2014/chartex" xmlns:cx1="http://schemas.microsoft.com/office/drawing/2015/9/8/chartex" xmlns:cx2="http://schemas.microsoft.com/office/drawing/2015/10/21/chartex" xmlns:cx3="http://schemas.microsoft.com/office/drawing/2016/5/9/chartex" xmlns:cx4="http://schemas.microsoft.com/office/drawing/2016/5/10/chartex" xmlns:cx5="http://schemas.microsoft.com/office/drawing/2016/5/11/chartex" xmlns:cx6="http://schemas.microsoft.com/office/drawing/2016/5/12/chartex" xmlns:cx7="http://schemas.microsoft.com/office/drawing/2016/5/13/chartex" xmlns:cx8="http://schemas.microsoft.com/office/drawing/2016/5/14/chartex" xmlns:mc="http://schemas.openxmlformats.org/markup-compatibility/2006" xmlns:aink="http://schemas.microsoft.com/office/drawing/2016/ink" xmlns:am3d="http://schemas.microsoft.com/office/drawing/2017/model3d" xmlns:o="urn:schemas-microsoft-com:office:office" xmlns:oel="http://schemas.microsoft.com/office/2019/extlst" xmlns:r="http://schemas.openxmlformats.org/officeDocument/2006/relationships" xmlns:m="http://schemas.openxmlformats.org/officeDocument/2006/math" xmlns:v="urn:schemas-microsoft-com:vml" xmlns:wp14="http://schemas.microsoft.com/office/word/2010/wordprocessingDrawing" xmlns:wp="http://schemas.openxmlformats.org/drawingml/2006/wordprocessingDrawing" xmlns:w10="urn:schemas-microsoft-com:office:word" xmlns:w="http://schemas.openxmlformats.org/wordprocessingml/2006/main" xmlns:w14="http://schemas.microsoft.com/office/word/2010/wordml" xmlns:w15="http://schemas.microsoft.com/office/word/2012/wordml" xmlns:w16cex="http://schemas.microsoft.com/office/word/2018/wordml/cex" xmlns:w16cid="http://schemas.microsoft.com/office/word/2016/wordml/cid" xmlns:w16="http://schemas.microsoft.com/office/word/2018/wordml" xmlns:w16du="http://schemas.microsoft.com/office/word/2023/wordml/word16du" xmlns:w16sdtdh="http://schemas.microsoft.com/office/word/2020/wordml/sdtdatahash" xmlns:w16se="http://schemas.microsoft.com/office/word/2015/wordml/symex" xmlns:wpg="http://schemas.microsoft.com/office/word/2010/wordprocessingGroup" xmlns:wpi="http://schemas.microsoft.com/office/word/2010/wordprocessingInk" xmlns:wne="http://schemas.microsoft.com/office/word/2006/wordml" xmlns:wps="http://schemas.microsoft.com/office/word/2010/wordprocessingShape" mc:Ignorable="w14 w15 w16se w16cid w16 w16cex w16sdtdh w16du wp14">
+  <w:endnote w:type="separator" w:id="-1">
+    <w:p>
+      <w:pPr>
+        <w:spacing w:after="0" w:line="240" w:lineRule="auto"/>
+      </w:pPr>
+      <w:r>
+        <w:separator/>
+      </w:r>
+    </w:p>
+  </w:endnote>
+  <w:endnote w:type="continuationSeparator" w:id="0">
+    <w:p>
+      <w:pPr>
+        <w:spacing w:after="0" w:line="240" w:lineRule="auto"/>
+      </w:pPr>
+      <w:r>
+        <w:continuationSeparator/>
+      </w:r>
+    </w:p>
+  </w:endnote>
+</w:endnotes>
+</file>
+
+<file path=word/footnotes.xml><?xml version="1.0" encoding="utf-8"?>
+<w:footnotes xmlns:wpc="http://schemas.microsoft.com/office/word/2010/wordprocessingCanvas" xmlns:cx="http://schemas.microsoft.com/office/drawing/2014/chartex" xmlns:cx1="http://schemas.microsoft.com/office/drawing/2015/9/8/chartex" xmlns:cx2="http://schemas.microsoft.com/office/drawing/2015/10/21/chartex" xmlns:cx3="http://schemas.microsoft.com/office/drawing/2016/5/9/chartex" xmlns:cx4="http://schemas.microsoft.com/office/drawing/2016/5/10/chartex" xmlns:cx5="http://schemas.microsoft.com/office/drawing/2016/5/11/chartex" xmlns:cx6="http://schemas.microsoft.com/office/drawing/2016/5/12/chartex" xmlns:cx7="http://schemas.microsoft.com/office/drawing/2016/5/13/chartex" xmlns:cx8="http://schemas.microsoft.com/office/drawing/2016/5/14/chartex" xmlns:mc="http://schemas.openxmlformats.org/markup-compatibility/2006" xmlns:aink="http://schemas.microsoft.com/office/drawing/2016/ink" xmlns:am3d="http://schemas.microsoft.com/office/drawing/2017/model3d" xmlns:o="urn:schemas-microsoft-com:office:office" xmlns:oel="http://schemas.microsoft.com/office/2019/extlst" xmlns:r="http://schemas.openxmlformats.org/officeDocument/2006/relationships" xmlns:m="http://schemas.openxmlformats.org/officeDocument/2006/math" xmlns:v="urn:schemas-microsoft-com:vml" xmlns:wp14="http://schemas.microsoft.com/office/word/2010/wordprocessingDrawing" xmlns:wp="http://schemas.openxmlformats.org/drawingml/2006/wordprocessingDrawing" xmlns:w10="urn:schemas-microsoft-com:office:word" xmlns:w="http://schemas.openxmlformats.org/wordprocessingml/2006/main" xmlns:w14="http://schemas.microsoft.com/office/word/2010/wordml" xmlns:w15="http://schemas.microsoft.com/office/word/2012/wordml" xmlns:w16cex="http://schemas.microsoft.com/office/word/2018/wordml/cex" xmlns:w16cid="http://schemas.microsoft.com/office/word/2016/wordml/cid" xmlns:w16="http://schemas.microsoft.com/office/word/2018/wordml" xmlns:w16du="http://schemas.microsoft.com/office/word/2023/wordml/word16du" xmlns:w16sdtdh="http://schemas.microsoft.com/office/word/2020/wordml/sdtdatahash" xmlns:w16se="http://schemas.microsoft.com/office/word/2015/wordml/symex" xmlns:wpg="http://schemas.microsoft.com/office/word/2010/wordprocessingGroup" xmlns:wpi="http://schemas.microsoft.com/office/word/2010/wordprocessingInk" xmlns:wne="http://schemas.microsoft.com/office/word/2006/wordml" xmlns:wps="http://schemas.microsoft.com/office/word/2010/wordprocessingShape" mc:Ignorable="w14 w15 w16se w16cid w16 w16cex w16sdtdh w16du wp14">
+  <w:footnote w:type="separator" w:id="-1">
+    <w:p>
+      <w:pPr>
+        <w:spacing w:after="0" w:line="240" w:lineRule="auto"/>
+      </w:pPr>
+      <w:r>
+        <w:separator/>
+      </w:r>
+    </w:p>
+  </w:footnote>
+  <w:footnote w:type="continuationSeparator" w:id="0">
+    <w:p>
+      <w:pPr>
+        <w:spacing w:after="0" w:line="240" w:lineRule="auto"/>
+      </w:pPr>
+      <w:r>
+        <w:continuationSeparator/>
+      </w:r>
+    </w:p>
+  </w:footnote>
+</w:footnotes>
+</file>
+
+<file path=word/header1.xml><?xml version="1.0" encoding="utf-8"?>
+<w:hdr xmlns:wpc="http://schemas.microsoft.com/office/word/2010/wordprocessingCanvas" xmlns:cx="http://schemas.microsoft.com/office/drawing/2014/chartex" xmlns:cx1="http://schemas.microsoft.com/office/drawing/2015/9/8/chartex" xmlns:cx2="http://schemas.microsoft.com/office/drawing/2015/10/21/chartex" xmlns:cx3="http://schemas.microsoft.com/office/drawing/2016/5/9/chartex" xmlns:cx4="http://schemas.microsoft.com/office/drawing/2016/5/10/chartex" xmlns:cx5="http://schemas.microsoft.com/office/drawing/2016/5/11/chartex" xmlns:cx6="http://schemas.microsoft.com/office/drawing/2016/5/12/chartex" xmlns:cx7="http://schemas.microsoft.com/office/drawing/2016/5/13/chartex" xmlns:cx8="http://schemas.microsoft.com/office/drawing/2016/5/14/chartex" xmlns:mc="http://schemas.openxmlformats.org/markup-compatibility/2006" xmlns:aink="http://schemas.microsoft.com/office/drawing/2016/ink" xmlns:am3d="http://schemas.microsoft.com/office/drawing/2017/model3d" xmlns:o="urn:schemas-microsoft-com:office:office" xmlns:oel="http://schemas.microsoft.com/office/2019/extlst" xmlns:r="http://schemas.openxmlformats.org/officeDocument/2006/relationships" xmlns:m="http://schemas.openxmlformats.org/officeDocument/2006/math" xmlns:v="urn:schemas-microsoft-com:vml" xmlns:wp14="http://schemas.microsoft.com/office/word/2010/wordprocessingDrawing" xmlns:wp="http://schemas.openxmlformats.org/drawingml/2006/wordprocessingDrawing" xmlns:w10="urn:schemas-microsoft-com:office:word" xmlns:w="http://schemas.openxmlformats.org/wordprocessingml/2006/main" xmlns:w14="http://schemas.microsoft.com/office/word/2010/wordml" xmlns:w15="http://schemas.microsoft.com/office/word/2012/wordml" xmlns:w16cex="http://schemas.microsoft.com/office/word/2018/wordml/cex" xmlns:w16cid="http://schemas.microsoft.com/office/word/2016/wordml/cid" xmlns:w16="http://schemas.microsoft.com/office/word/2018/wordml" xmlns:w16du="http://schemas.microsoft.com/office/word/2023/wordml/word16du" xmlns:w16sdtdh="http://schemas.microsoft.com/office/word/2020/wordml/sdtdatahash" xmlns:w16se="http://schemas.microsoft.com/office/word/2015/wordml/symex" xmlns:wpg="http://schemas.microsoft.com/office/word/2010/wordprocessingGroup" xmlns:wpi="http://schemas.microsoft.com/office/word/2010/wordprocessingInk" xmlns:wne="http://schemas.microsoft.com/office/word/2006/wordml" xmlns:wps="http://schemas.microsoft.com/office/word/2010/wordprocessingShape" mc:Ignorable="w14 w15 w16se w16cid w16 w16cex w16sdtdh w16du wp14">
+  <w:sdt>
+    <w:sdtPr>
+      <w:id w:val="1023675258"/>
+      <w:docPartObj>
+        <w:docPartGallery w:val="Page Numbers (Top of Page)"/>
+        <w:docPartUnique/>
+      </w:docPartObj>
+    </w:sdtPr>
+    <w:sdtContent>
+      <w:p>
+        <w:pPr>
+          <w:pStyle w:val="Encabezado"/>
+          <w:jc w:val="right"/>
+        </w:pPr>
+        <w:r>
+          <w:fldChar w:fldCharType="begin"/>
+        </w:r>
+        <w:r>
+          <w:instrText>PAGE   \* MERGEFORMAT</w:instrText>
+        </w:r>
+        <w:r>
+          <w:fldChar w:fldCharType="separate"/>
+        </w:r>
+        <w:r>
+          <w:rPr>
+            <w:lang w:val="es-ES"/>
+          </w:rPr>
+          <w:t>2</w:t>
+        </w:r>
+        <w:r>
+          <w:fldChar w:fldCharType="end"/>
+        </w:r>
+      </w:p>
+    </w:sdtContent>
+  </w:sdt>
+  <w:p>
+    <w:pPr>
+      <w:pStyle w:val="Encabezado"/>
+    </w:pPr>
+  </w:p>
+</w:hdr>
+</file>
+
 <file path=word/numbering.xml><?xml version="1.0" encoding="utf-8"?>
-<w:numbering xmlns:wpc="http://schemas.microsoft.com/office/word/2010/wordprocessingCanvas" xmlns:cx="http://schemas.microsoft.com/office/drawing/2014/chartex" xmlns:cx1="http://schemas.microsoft.com/office/drawing/2015/9/8/chartex" xmlns:cx2="http://schemas.microsoft.com/office/drawing/2015/10/21/chartex" xmlns:cx3="http://schemas.microsoft.com/office/drawing/2016/5/9/chartex" xmlns:cx4="http://schemas.microsoft.com/office/drawing/2016/5/10/chartex" xmlns:cx5="http://schemas.microsoft.com/office/drawing/2016/5/11/chartex" xmlns:cx6="http://schemas.microsoft.com/office/drawing/2016/5/12/chartex" xmlns:cx7="http://schemas.microsoft.com/office/drawing/2016/5/13/chartex" xmlns:cx8="http://schemas.microsoft.com/office/drawing/2016/5/14/chartex" xmlns:mc="http://schemas.openxmlformats.org/markup-compatibility/2006" xmlns:aink="http://schemas.microsoft.com/office/drawing/2016/ink" xmlns:am3d="http://schemas.microsoft.com/office/drawing/2017/model3d" xmlns:o="urn:schemas-microsoft-com:office:office" xmlns:r="http://schemas.openxmlformats.org/officeDocument/2006/relationships" xmlns:m="http://schemas.openxmlformats.org/officeDocument/2006/math" xmlns:v="urn:schemas-microsoft-com:vml" xmlns:wp14="http://schemas.microsoft.com/office/word/2010/wordprocessingDrawing" xmlns:wp="http://schemas.openxmlformats.org/drawingml/2006/wordprocessingDrawing" xmlns:w10="urn:schemas-microsoft-com:office:word" xmlns:w="http://schemas.openxmlformats.org/wordprocessingml/2006/main" xmlns:w14="http://schemas.microsoft.com/office/word/2010/wordml" xmlns:w15="http://schemas.microsoft.com/office/word/2012/wordml" xmlns:w16cid="http://schemas.microsoft.com/office/word/2016/wordml/cid" xmlns:w16se="http://schemas.microsoft.com/office/word/2015/wordml/symex" xmlns:wpg="http://schemas.microsoft.com/office/word/2010/wordprocessingGroup" xmlns:wpi="http://schemas.microsoft.com/office/word/2010/wordprocessingInk" xmlns:wne="http://schemas.microsoft.com/office/word/2006/wordml" xmlns:wps="http://schemas.microsoft.com/office/word/2010/wordprocessingShape" mc:Ignorable="w14 w15 w16se w16cid wp14">
+<w:numbering xmlns:wpc="http://schemas.microsoft.com/office/word/2010/wordprocessingCanvas" xmlns:cx="http://schemas.microsoft.com/office/drawing/2014/chartex" xmlns:cx1="http://schemas.microsoft.com/office/drawing/2015/9/8/chartex" xmlns:cx2="http://schemas.microsoft.com/office/drawing/2015/10/21/chartex" xmlns:cx3="http://schemas.microsoft.com/office/drawing/2016/5/9/chartex" xmlns:cx4="http://schemas.microsoft.com/office/drawing/2016/5/10/chartex" xmlns:cx5="http://schemas.microsoft.com/office/drawing/2016/5/11/chartex" xmlns:cx6="http://schemas.microsoft.com/office/drawing/2016/5/12/chartex" xmlns:cx7="http://schemas.microsoft.com/office/drawing/2016/5/13/chartex" xmlns:cx8="http://schemas.microsoft.com/office/drawing/2016/5/14/chartex" xmlns:mc="http://schemas.openxmlformats.org/markup-compatibility/2006" xmlns:aink="http://schemas.microsoft.com/office/drawing/2016/ink" xmlns:am3d="http://schemas.microsoft.com/office/drawing/2017/model3d" xmlns:o="urn:schemas-microsoft-com:office:office" xmlns:oel="http://schemas.microsoft.com/office/2019/extlst" xmlns:r="http://schemas.openxmlformats.org/officeDocument/2006/relationships" xmlns:m="http://schemas.openxmlformats.org/officeDocument/2006/math" xmlns:v="urn:schemas-microsoft-com:vml" xmlns:wp14="http://schemas.microsoft.com/office/word/2010/wordprocessingDrawing" xmlns:wp="http://schemas.openxmlformats.org/drawingml/2006/wordprocessingDrawing" xmlns:w10="urn:schemas-microsoft-com:office:word" xmlns:w="http://schemas.openxmlformats.org/wordprocessingml/2006/main" xmlns:w14="http://schemas.microsoft.com/office/word/2010/wordml" xmlns:w15="http://schemas.microsoft.com/office/word/2012/wordml" xmlns:w16cex="http://schemas.microsoft.com/office/word/2018/wordml/cex" xmlns:w16cid="http://schemas.microsoft.com/office/word/2016/wordml/cid" xmlns:w16="http://schemas.microsoft.com/office/word/2018/wordml" xmlns:w16du="http://schemas.microsoft.com/office/word/2023/wordml/word16du" xmlns:w16sdtdh="http://schemas.microsoft.com/office/word/2020/wordml/sdtdatahash" xmlns:w16se="http://schemas.microsoft.com/office/word/2015/wordml/symex" xmlns:wpg="http://schemas.microsoft.com/office/word/2010/wordprocessingGroup" xmlns:wpi="http://schemas.microsoft.com/office/word/2010/wordprocessingInk" xmlns:wne="http://schemas.microsoft.com/office/word/2006/wordml" xmlns:wps="http://schemas.microsoft.com/office/word/2010/wordprocessingShape" mc:Ignorable="w14 w15 w16se w16cid w16 w16cex w16sdtdh w16du wp14">
   <w:abstractNum w:abstractNumId="0" w15:restartNumberingAfterBreak="0">
     <w:nsid w:val="0FDC1A21"/>
     <w:multiLevelType w:val="hybridMultilevel"/>
@@ -1350,20 +2532,166 @@
     </w:lvl>
   </w:abstractNum>
   <w:abstractNum w:abstractNumId="1" w15:restartNumberingAfterBreak="0">
-    <w:nsid w:val="687111E1"/>
+    <w:nsid w:val="1A1A050E"/>
+    <w:multiLevelType w:val="multilevel"/>
+    <w:tmpl w:val="20AA9EE6"/>
+    <w:lvl w:ilvl="0">
+      <w:start w:val="1"/>
+      <w:numFmt w:val="bullet"/>
+      <w:lvlText w:val=""/>
+      <w:lvlJc w:val="left"/>
+      <w:pPr>
+        <w:tabs>
+          <w:tab w:val="num" w:pos="720"/>
+        </w:tabs>
+        <w:ind w:left="720" w:hanging="360"/>
+      </w:pPr>
+      <w:rPr>
+        <w:rFonts w:ascii="Symbol" w:hAnsi="Symbol" w:hint="default"/>
+        <w:sz w:val="20"/>
+      </w:rPr>
+    </w:lvl>
+    <w:lvl w:ilvl="1" w:tentative="1">
+      <w:start w:val="1"/>
+      <w:numFmt w:val="bullet"/>
+      <w:lvlText w:val="o"/>
+      <w:lvlJc w:val="left"/>
+      <w:pPr>
+        <w:tabs>
+          <w:tab w:val="num" w:pos="1440"/>
+        </w:tabs>
+        <w:ind w:left="1440" w:hanging="360"/>
+      </w:pPr>
+      <w:rPr>
+        <w:rFonts w:ascii="Courier New" w:hAnsi="Courier New" w:hint="default"/>
+        <w:sz w:val="20"/>
+      </w:rPr>
+    </w:lvl>
+    <w:lvl w:ilvl="2" w:tentative="1">
+      <w:start w:val="1"/>
+      <w:numFmt w:val="bullet"/>
+      <w:lvlText w:val=""/>
+      <w:lvlJc w:val="left"/>
+      <w:pPr>
+        <w:tabs>
+          <w:tab w:val="num" w:pos="2160"/>
+        </w:tabs>
+        <w:ind w:left="2160" w:hanging="360"/>
+      </w:pPr>
+      <w:rPr>
+        <w:rFonts w:ascii="Wingdings" w:hAnsi="Wingdings" w:hint="default"/>
+        <w:sz w:val="20"/>
+      </w:rPr>
+    </w:lvl>
+    <w:lvl w:ilvl="3" w:tentative="1">
+      <w:start w:val="1"/>
+      <w:numFmt w:val="bullet"/>
+      <w:lvlText w:val=""/>
+      <w:lvlJc w:val="left"/>
+      <w:pPr>
+        <w:tabs>
+          <w:tab w:val="num" w:pos="2880"/>
+        </w:tabs>
+        <w:ind w:left="2880" w:hanging="360"/>
+      </w:pPr>
+      <w:rPr>
+        <w:rFonts w:ascii="Wingdings" w:hAnsi="Wingdings" w:hint="default"/>
+        <w:sz w:val="20"/>
+      </w:rPr>
+    </w:lvl>
+    <w:lvl w:ilvl="4" w:tentative="1">
+      <w:start w:val="1"/>
+      <w:numFmt w:val="bullet"/>
+      <w:lvlText w:val=""/>
+      <w:lvlJc w:val="left"/>
+      <w:pPr>
+        <w:tabs>
+          <w:tab w:val="num" w:pos="3600"/>
+        </w:tabs>
+        <w:ind w:left="3600" w:hanging="360"/>
+      </w:pPr>
+      <w:rPr>
+        <w:rFonts w:ascii="Wingdings" w:hAnsi="Wingdings" w:hint="default"/>
+        <w:sz w:val="20"/>
+      </w:rPr>
+    </w:lvl>
+    <w:lvl w:ilvl="5" w:tentative="1">
+      <w:start w:val="1"/>
+      <w:numFmt w:val="bullet"/>
+      <w:lvlText w:val=""/>
+      <w:lvlJc w:val="left"/>
+      <w:pPr>
+        <w:tabs>
+          <w:tab w:val="num" w:pos="4320"/>
+        </w:tabs>
+        <w:ind w:left="4320" w:hanging="360"/>
+      </w:pPr>
+      <w:rPr>
+        <w:rFonts w:ascii="Wingdings" w:hAnsi="Wingdings" w:hint="default"/>
+        <w:sz w:val="20"/>
+      </w:rPr>
+    </w:lvl>
+    <w:lvl w:ilvl="6" w:tentative="1">
+      <w:start w:val="1"/>
+      <w:numFmt w:val="bullet"/>
+      <w:lvlText w:val=""/>
+      <w:lvlJc w:val="left"/>
+      <w:pPr>
+        <w:tabs>
+          <w:tab w:val="num" w:pos="5040"/>
+        </w:tabs>
+        <w:ind w:left="5040" w:hanging="360"/>
+      </w:pPr>
+      <w:rPr>
+        <w:rFonts w:ascii="Wingdings" w:hAnsi="Wingdings" w:hint="default"/>
+        <w:sz w:val="20"/>
+      </w:rPr>
+    </w:lvl>
+    <w:lvl w:ilvl="7" w:tentative="1">
+      <w:start w:val="1"/>
+      <w:numFmt w:val="bullet"/>
+      <w:lvlText w:val=""/>
+      <w:lvlJc w:val="left"/>
+      <w:pPr>
+        <w:tabs>
+          <w:tab w:val="num" w:pos="5760"/>
+        </w:tabs>
+        <w:ind w:left="5760" w:hanging="360"/>
+      </w:pPr>
+      <w:rPr>
+        <w:rFonts w:ascii="Wingdings" w:hAnsi="Wingdings" w:hint="default"/>
+        <w:sz w:val="20"/>
+      </w:rPr>
+    </w:lvl>
+    <w:lvl w:ilvl="8" w:tentative="1">
+      <w:start w:val="1"/>
+      <w:numFmt w:val="bullet"/>
+      <w:lvlText w:val=""/>
+      <w:lvlJc w:val="left"/>
+      <w:pPr>
+        <w:tabs>
+          <w:tab w:val="num" w:pos="6480"/>
+        </w:tabs>
+        <w:ind w:left="6480" w:hanging="360"/>
+      </w:pPr>
+      <w:rPr>
+        <w:rFonts w:ascii="Wingdings" w:hAnsi="Wingdings" w:hint="default"/>
+        <w:sz w:val="20"/>
+      </w:rPr>
+    </w:lvl>
+  </w:abstractNum>
+  <w:abstractNum w:abstractNumId="2" w15:restartNumberingAfterBreak="0">
+    <w:nsid w:val="4B2A3E11"/>
     <w:multiLevelType w:val="hybridMultilevel"/>
-    <w:tmpl w:val="CD0E10FE"/>
-    <w:lvl w:ilvl="0" w:tplc="B9241548">
+    <w:tmpl w:val="AA341FDA"/>
+    <w:lvl w:ilvl="0" w:tplc="240A000F">
       <w:start w:val="1"/>
       <w:numFmt w:val="decimal"/>
-      <w:lvlText w:val="%1-"/>
+      <w:lvlText w:val="%1."/>
       <w:lvlJc w:val="left"/>
       <w:pPr>
         <w:ind w:left="720" w:hanging="360"/>
       </w:pPr>
-      <w:rPr>
-        <w:rFonts w:hint="default"/>
-      </w:rPr>
     </w:lvl>
     <w:lvl w:ilvl="1" w:tplc="240A0019" w:tentative="1">
       <w:start w:val="1"/>
@@ -1438,7 +2766,213 @@
       </w:pPr>
     </w:lvl>
   </w:abstractNum>
-  <w:abstractNum w:abstractNumId="2" w15:restartNumberingAfterBreak="0">
+  <w:abstractNum w:abstractNumId="3" w15:restartNumberingAfterBreak="0">
+    <w:nsid w:val="687111E1"/>
+    <w:multiLevelType w:val="hybridMultilevel"/>
+    <w:tmpl w:val="2B6296C8"/>
+    <w:lvl w:ilvl="0" w:tplc="2578D7F2">
+      <w:start w:val="1"/>
+      <w:numFmt w:val="decimal"/>
+      <w:lvlText w:val="%1-"/>
+      <w:lvlJc w:val="left"/>
+      <w:pPr>
+        <w:ind w:left="720" w:hanging="360"/>
+      </w:pPr>
+      <w:rPr>
+        <w:rFonts w:asciiTheme="minorHAnsi" w:hAnsiTheme="minorHAnsi" w:cstheme="minorHAnsi" w:hint="default"/>
+        <w:b/>
+        <w:bCs/>
+        <w:sz w:val="28"/>
+        <w:szCs w:val="28"/>
+      </w:rPr>
+    </w:lvl>
+    <w:lvl w:ilvl="1" w:tplc="240A0019" w:tentative="1">
+      <w:start w:val="1"/>
+      <w:numFmt w:val="lowerLetter"/>
+      <w:lvlText w:val="%2."/>
+      <w:lvlJc w:val="left"/>
+      <w:pPr>
+        <w:ind w:left="1440" w:hanging="360"/>
+      </w:pPr>
+    </w:lvl>
+    <w:lvl w:ilvl="2" w:tplc="240A001B" w:tentative="1">
+      <w:start w:val="1"/>
+      <w:numFmt w:val="lowerRoman"/>
+      <w:lvlText w:val="%3."/>
+      <w:lvlJc w:val="right"/>
+      <w:pPr>
+        <w:ind w:left="2160" w:hanging="180"/>
+      </w:pPr>
+    </w:lvl>
+    <w:lvl w:ilvl="3" w:tplc="240A000F" w:tentative="1">
+      <w:start w:val="1"/>
+      <w:numFmt w:val="decimal"/>
+      <w:lvlText w:val="%4."/>
+      <w:lvlJc w:val="left"/>
+      <w:pPr>
+        <w:ind w:left="2880" w:hanging="360"/>
+      </w:pPr>
+    </w:lvl>
+    <w:lvl w:ilvl="4" w:tplc="240A0019" w:tentative="1">
+      <w:start w:val="1"/>
+      <w:numFmt w:val="lowerLetter"/>
+      <w:lvlText w:val="%5."/>
+      <w:lvlJc w:val="left"/>
+      <w:pPr>
+        <w:ind w:left="3600" w:hanging="360"/>
+      </w:pPr>
+    </w:lvl>
+    <w:lvl w:ilvl="5" w:tplc="240A001B" w:tentative="1">
+      <w:start w:val="1"/>
+      <w:numFmt w:val="lowerRoman"/>
+      <w:lvlText w:val="%6."/>
+      <w:lvlJc w:val="right"/>
+      <w:pPr>
+        <w:ind w:left="4320" w:hanging="180"/>
+      </w:pPr>
+    </w:lvl>
+    <w:lvl w:ilvl="6" w:tplc="240A000F" w:tentative="1">
+      <w:start w:val="1"/>
+      <w:numFmt w:val="decimal"/>
+      <w:lvlText w:val="%7."/>
+      <w:lvlJc w:val="left"/>
+      <w:pPr>
+        <w:ind w:left="5040" w:hanging="360"/>
+      </w:pPr>
+    </w:lvl>
+    <w:lvl w:ilvl="7" w:tplc="240A0019" w:tentative="1">
+      <w:start w:val="1"/>
+      <w:numFmt w:val="lowerLetter"/>
+      <w:lvlText w:val="%8."/>
+      <w:lvlJc w:val="left"/>
+      <w:pPr>
+        <w:ind w:left="5760" w:hanging="360"/>
+      </w:pPr>
+    </w:lvl>
+    <w:lvl w:ilvl="8" w:tplc="240A001B" w:tentative="1">
+      <w:start w:val="1"/>
+      <w:numFmt w:val="lowerRoman"/>
+      <w:lvlText w:val="%9."/>
+      <w:lvlJc w:val="right"/>
+      <w:pPr>
+        <w:ind w:left="6480" w:hanging="180"/>
+      </w:pPr>
+    </w:lvl>
+  </w:abstractNum>
+  <w:abstractNum w:abstractNumId="4" w15:restartNumberingAfterBreak="0">
+    <w:nsid w:val="79B2689D"/>
+    <w:multiLevelType w:val="hybridMultilevel"/>
+    <w:tmpl w:val="806645A2"/>
+    <w:lvl w:ilvl="0" w:tplc="240A0001">
+      <w:start w:val="1"/>
+      <w:numFmt w:val="bullet"/>
+      <w:lvlText w:val=""/>
+      <w:lvlJc w:val="left"/>
+      <w:pPr>
+        <w:ind w:left="720" w:hanging="360"/>
+      </w:pPr>
+      <w:rPr>
+        <w:rFonts w:ascii="Symbol" w:hAnsi="Symbol" w:hint="default"/>
+      </w:rPr>
+    </w:lvl>
+    <w:lvl w:ilvl="1" w:tplc="240A0003" w:tentative="1">
+      <w:start w:val="1"/>
+      <w:numFmt w:val="bullet"/>
+      <w:lvlText w:val="o"/>
+      <w:lvlJc w:val="left"/>
+      <w:pPr>
+        <w:ind w:left="1440" w:hanging="360"/>
+      </w:pPr>
+      <w:rPr>
+        <w:rFonts w:ascii="Courier New" w:hAnsi="Courier New" w:cs="Courier New" w:hint="default"/>
+      </w:rPr>
+    </w:lvl>
+    <w:lvl w:ilvl="2" w:tplc="240A0005" w:tentative="1">
+      <w:start w:val="1"/>
+      <w:numFmt w:val="bullet"/>
+      <w:lvlText w:val=""/>
+      <w:lvlJc w:val="left"/>
+      <w:pPr>
+        <w:ind w:left="2160" w:hanging="360"/>
+      </w:pPr>
+      <w:rPr>
+        <w:rFonts w:ascii="Wingdings" w:hAnsi="Wingdings" w:hint="default"/>
+      </w:rPr>
+    </w:lvl>
+    <w:lvl w:ilvl="3" w:tplc="240A0001" w:tentative="1">
+      <w:start w:val="1"/>
+      <w:numFmt w:val="bullet"/>
+      <w:lvlText w:val=""/>
+      <w:lvlJc w:val="left"/>
+      <w:pPr>
+        <w:ind w:left="2880" w:hanging="360"/>
+      </w:pPr>
+      <w:rPr>
+        <w:rFonts w:ascii="Symbol" w:hAnsi="Symbol" w:hint="default"/>
+      </w:rPr>
+    </w:lvl>
+    <w:lvl w:ilvl="4" w:tplc="240A0003" w:tentative="1">
+      <w:start w:val="1"/>
+      <w:numFmt w:val="bullet"/>
+      <w:lvlText w:val="o"/>
+      <w:lvlJc w:val="left"/>
+      <w:pPr>
+        <w:ind w:left="3600" w:hanging="360"/>
+      </w:pPr>
+      <w:rPr>
+        <w:rFonts w:ascii="Courier New" w:hAnsi="Courier New" w:cs="Courier New" w:hint="default"/>
+      </w:rPr>
+    </w:lvl>
+    <w:lvl w:ilvl="5" w:tplc="240A0005" w:tentative="1">
+      <w:start w:val="1"/>
+      <w:numFmt w:val="bullet"/>
+      <w:lvlText w:val=""/>
+      <w:lvlJc w:val="left"/>
+      <w:pPr>
+        <w:ind w:left="4320" w:hanging="360"/>
+      </w:pPr>
+      <w:rPr>
+        <w:rFonts w:ascii="Wingdings" w:hAnsi="Wingdings" w:hint="default"/>
+      </w:rPr>
+    </w:lvl>
+    <w:lvl w:ilvl="6" w:tplc="240A0001" w:tentative="1">
+      <w:start w:val="1"/>
+      <w:numFmt w:val="bullet"/>
+      <w:lvlText w:val=""/>
+      <w:lvlJc w:val="left"/>
+      <w:pPr>
+        <w:ind w:left="5040" w:hanging="360"/>
+      </w:pPr>
+      <w:rPr>
+        <w:rFonts w:ascii="Symbol" w:hAnsi="Symbol" w:hint="default"/>
+      </w:rPr>
+    </w:lvl>
+    <w:lvl w:ilvl="7" w:tplc="240A0003" w:tentative="1">
+      <w:start w:val="1"/>
+      <w:numFmt w:val="bullet"/>
+      <w:lvlText w:val="o"/>
+      <w:lvlJc w:val="left"/>
+      <w:pPr>
+        <w:ind w:left="5760" w:hanging="360"/>
+      </w:pPr>
+      <w:rPr>
+        <w:rFonts w:ascii="Courier New" w:hAnsi="Courier New" w:cs="Courier New" w:hint="default"/>
+      </w:rPr>
+    </w:lvl>
+    <w:lvl w:ilvl="8" w:tplc="240A0005" w:tentative="1">
+      <w:start w:val="1"/>
+      <w:numFmt w:val="bullet"/>
+      <w:lvlText w:val=""/>
+      <w:lvlJc w:val="left"/>
+      <w:pPr>
+        <w:ind w:left="6480" w:hanging="360"/>
+      </w:pPr>
+      <w:rPr>
+        <w:rFonts w:ascii="Wingdings" w:hAnsi="Wingdings" w:hint="default"/>
+      </w:rPr>
+    </w:lvl>
+  </w:abstractNum>
+  <w:abstractNum w:abstractNumId="5" w15:restartNumberingAfterBreak="0">
     <w:nsid w:val="7F430D4C"/>
     <w:multiLevelType w:val="hybridMultilevel"/>
     <w:tmpl w:val="361A08A8"/>
@@ -1527,20 +3061,29 @@
       </w:pPr>
     </w:lvl>
   </w:abstractNum>
-  <w:num w:numId="1">
+  <w:num w:numId="1" w16cid:durableId="401678399">
+    <w:abstractNumId w:val="5"/>
+  </w:num>
+  <w:num w:numId="2" w16cid:durableId="1081414108">
+    <w:abstractNumId w:val="0"/>
+  </w:num>
+  <w:num w:numId="3" w16cid:durableId="2054839888">
+    <w:abstractNumId w:val="3"/>
+  </w:num>
+  <w:num w:numId="4" w16cid:durableId="1054354906">
+    <w:abstractNumId w:val="1"/>
+  </w:num>
+  <w:num w:numId="5" w16cid:durableId="31424372">
     <w:abstractNumId w:val="2"/>
   </w:num>
-  <w:num w:numId="2">
-    <w:abstractNumId w:val="0"/>
-  </w:num>
-  <w:num w:numId="3">
-    <w:abstractNumId w:val="1"/>
+  <w:num w:numId="6" w16cid:durableId="560211883">
+    <w:abstractNumId w:val="4"/>
   </w:num>
 </w:numbering>
 </file>
 
 <file path=word/styles.xml><?xml version="1.0" encoding="utf-8"?>
-<w:styles xmlns:mc="http://schemas.openxmlformats.org/markup-compatibility/2006" xmlns:r="http://schemas.openxmlformats.org/officeDocument/2006/relationships" xmlns:w="http://schemas.openxmlformats.org/wordprocessingml/2006/main" xmlns:w14="http://schemas.microsoft.com/office/word/2010/wordml" xmlns:w15="http://schemas.microsoft.com/office/word/2012/wordml" xmlns:w16cid="http://schemas.microsoft.com/office/word/2016/wordml/cid" xmlns:w16se="http://schemas.microsoft.com/office/word/2015/wordml/symex" mc:Ignorable="w14 w15 w16se w16cid">
+<w:styles xmlns:mc="http://schemas.openxmlformats.org/markup-compatibility/2006" xmlns:r="http://schemas.openxmlformats.org/officeDocument/2006/relationships" xmlns:w="http://schemas.openxmlformats.org/wordprocessingml/2006/main" xmlns:w14="http://schemas.microsoft.com/office/word/2010/wordml" xmlns:w15="http://schemas.microsoft.com/office/word/2012/wordml" xmlns:w16cex="http://schemas.microsoft.com/office/word/2018/wordml/cex" xmlns:w16cid="http://schemas.microsoft.com/office/word/2016/wordml/cid" xmlns:w16="http://schemas.microsoft.com/office/word/2018/wordml" xmlns:w16du="http://schemas.microsoft.com/office/word/2023/wordml/word16du" xmlns:w16sdtdh="http://schemas.microsoft.com/office/word/2020/wordml/sdtdatahash" xmlns:w16se="http://schemas.microsoft.com/office/word/2015/wordml/symex" mc:Ignorable="w14 w15 w16se w16cid w16 w16cex w16sdtdh w16du">
   <w:docDefaults>
     <w:rPrDefault>
       <w:rPr>
@@ -2071,6 +3614,73 @@
       <w:szCs w:val="20"/>
     </w:rPr>
   </w:style>
+  <w:style w:type="character" w:styleId="Hipervnculo">
+    <w:name w:val="Hyperlink"/>
+    <w:basedOn w:val="Fuentedeprrafopredeter"/>
+    <w:uiPriority w:val="99"/>
+    <w:unhideWhenUsed/>
+    <w:rsid w:val="0012455F"/>
+    <w:rPr>
+      <w:color w:val="0563C1" w:themeColor="hyperlink"/>
+      <w:u w:val="single"/>
+    </w:rPr>
+  </w:style>
+  <w:style w:type="character" w:styleId="Mencinsinresolver">
+    <w:name w:val="Unresolved Mention"/>
+    <w:basedOn w:val="Fuentedeprrafopredeter"/>
+    <w:uiPriority w:val="99"/>
+    <w:semiHidden/>
+    <w:unhideWhenUsed/>
+    <w:rsid w:val="0012455F"/>
+    <w:rPr>
+      <w:color w:val="605E5C"/>
+      <w:shd w:val="clear" w:color="auto" w:fill="E1DFDD"/>
+    </w:rPr>
+  </w:style>
+  <w:style w:type="paragraph" w:styleId="Encabezado">
+    <w:name w:val="header"/>
+    <w:basedOn w:val="Normal"/>
+    <w:link w:val="EncabezadoCar"/>
+    <w:uiPriority w:val="99"/>
+    <w:unhideWhenUsed/>
+    <w:rsid w:val="004E4CDD"/>
+    <w:pPr>
+      <w:tabs>
+        <w:tab w:val="center" w:pos="4419"/>
+        <w:tab w:val="right" w:pos="8838"/>
+      </w:tabs>
+      <w:spacing w:after="0" w:line="240" w:lineRule="auto"/>
+    </w:pPr>
+  </w:style>
+  <w:style w:type="character" w:customStyle="1" w:styleId="EncabezadoCar">
+    <w:name w:val="Encabezado Car"/>
+    <w:basedOn w:val="Fuentedeprrafopredeter"/>
+    <w:link w:val="Encabezado"/>
+    <w:uiPriority w:val="99"/>
+    <w:rsid w:val="004E4CDD"/>
+  </w:style>
+  <w:style w:type="paragraph" w:styleId="Piedepgina">
+    <w:name w:val="footer"/>
+    <w:basedOn w:val="Normal"/>
+    <w:link w:val="PiedepginaCar"/>
+    <w:uiPriority w:val="99"/>
+    <w:unhideWhenUsed/>
+    <w:rsid w:val="004E4CDD"/>
+    <w:pPr>
+      <w:tabs>
+        <w:tab w:val="center" w:pos="4419"/>
+        <w:tab w:val="right" w:pos="8838"/>
+      </w:tabs>
+      <w:spacing w:after="0" w:line="240" w:lineRule="auto"/>
+    </w:pPr>
+  </w:style>
+  <w:style w:type="character" w:customStyle="1" w:styleId="PiedepginaCar">
+    <w:name w:val="Pie de página Car"/>
+    <w:basedOn w:val="Fuentedeprrafopredeter"/>
+    <w:link w:val="Piedepgina"/>
+    <w:uiPriority w:val="99"/>
+    <w:rsid w:val="004E4CDD"/>
+  </w:style>
 </w:styles>
 </file>
 

</xml_diff>